<commit_message>
Documentação IHC + incio documentação Prototipo
</commit_message>
<xml_diff>
--- a/Pratica/Projeto/Documentacao/Projeto CSBA.docx
+++ b/Pratica/Projeto/Documentacao/Projeto CSBA.docx
@@ -189,7 +189,7 @@
     </w:p>
     <w:tbl>
       <w:tblPr>
-        <w:tblStyle w:val="Tabelacomgrade"/>
+        <w:tblStyle w:val="Grigliatabella"/>
         <w:tblW w:w="0" w:type="auto"/>
         <w:tblInd w:w="4531" w:type="dxa"/>
         <w:tblBorders>
@@ -542,7 +542,7 @@
       <w:sdtContent>
         <w:p>
           <w:pPr>
-            <w:pStyle w:val="CabealhodoSumrio"/>
+            <w:pStyle w:val="Titolosommario"/>
             <w:rPr>
               <w:rFonts w:cstheme="minorHAnsi"/>
               <w:b/>
@@ -560,7 +560,7 @@
         </w:p>
         <w:p>
           <w:pPr>
-            <w:pStyle w:val="Sumrio2"/>
+            <w:pStyle w:val="Sommario2"/>
             <w:rPr>
               <w:rFonts w:eastAsiaTheme="minorEastAsia"/>
               <w:b w:val="0"/>
@@ -590,7 +590,7 @@
           <w:hyperlink w:anchor="_Toc37326299" w:history="1">
             <w:r>
               <w:rPr>
-                <w:rStyle w:val="Hyperlink"/>
+                <w:rStyle w:val="Collegamentoipertestuale"/>
               </w:rPr>
               <w:t>1.</w:t>
             </w:r>
@@ -606,7 +606,7 @@
             </w:r>
             <w:r>
               <w:rPr>
-                <w:rStyle w:val="Hyperlink"/>
+                <w:rStyle w:val="Collegamentoipertestuale"/>
               </w:rPr>
               <w:t>Visão Geral do Aplicativo</w:t>
             </w:r>
@@ -655,7 +655,7 @@
         </w:p>
         <w:p>
           <w:pPr>
-            <w:pStyle w:val="Sumrio2"/>
+            <w:pStyle w:val="Sommario2"/>
             <w:rPr>
               <w:rFonts w:eastAsiaTheme="minorEastAsia"/>
               <w:b w:val="0"/>
@@ -667,7 +667,7 @@
           <w:hyperlink w:anchor="_Toc37326300" w:history="1">
             <w:r>
               <w:rPr>
-                <w:rStyle w:val="Hyperlink"/>
+                <w:rStyle w:val="Collegamentoipertestuale"/>
               </w:rPr>
               <w:t>2.</w:t>
             </w:r>
@@ -683,7 +683,7 @@
             </w:r>
             <w:r>
               <w:rPr>
-                <w:rStyle w:val="Hyperlink"/>
+                <w:rStyle w:val="Collegamentoipertestuale"/>
               </w:rPr>
               <w:t>Requisitos Funcionais e Não Funcionais</w:t>
             </w:r>
@@ -732,7 +732,7 @@
         </w:p>
         <w:p>
           <w:pPr>
-            <w:pStyle w:val="Sumrio2"/>
+            <w:pStyle w:val="Sommario2"/>
             <w:rPr>
               <w:rFonts w:eastAsiaTheme="minorEastAsia"/>
               <w:b w:val="0"/>
@@ -744,7 +744,7 @@
           <w:hyperlink w:anchor="_Toc37326301" w:history="1">
             <w:r>
               <w:rPr>
-                <w:rStyle w:val="Hyperlink"/>
+                <w:rStyle w:val="Collegamentoipertestuale"/>
               </w:rPr>
               <w:t>3.</w:t>
             </w:r>
@@ -760,7 +760,7 @@
             </w:r>
             <w:r>
               <w:rPr>
-                <w:rStyle w:val="Hyperlink"/>
+                <w:rStyle w:val="Collegamentoipertestuale"/>
               </w:rPr>
               <w:t>Diagrama de casos de uso:</w:t>
             </w:r>
@@ -809,7 +809,7 @@
         </w:p>
         <w:p>
           <w:pPr>
-            <w:pStyle w:val="Sumrio2"/>
+            <w:pStyle w:val="Sommario2"/>
             <w:rPr>
               <w:rFonts w:eastAsiaTheme="minorEastAsia"/>
               <w:b w:val="0"/>
@@ -821,7 +821,7 @@
           <w:hyperlink w:anchor="_Toc37326302" w:history="1">
             <w:r>
               <w:rPr>
-                <w:rStyle w:val="Hyperlink"/>
+                <w:rStyle w:val="Collegamentoipertestuale"/>
               </w:rPr>
               <w:t>4.</w:t>
             </w:r>
@@ -837,7 +837,7 @@
             </w:r>
             <w:r>
               <w:rPr>
-                <w:rStyle w:val="Hyperlink"/>
+                <w:rStyle w:val="Collegamentoipertestuale"/>
               </w:rPr>
               <w:t>Especificação dos casos de uso:</w:t>
             </w:r>
@@ -886,7 +886,7 @@
         </w:p>
         <w:p>
           <w:pPr>
-            <w:pStyle w:val="Sumrio2"/>
+            <w:pStyle w:val="Sommario2"/>
             <w:rPr>
               <w:rFonts w:eastAsiaTheme="minorEastAsia"/>
               <w:b w:val="0"/>
@@ -898,7 +898,7 @@
           <w:hyperlink w:anchor="_Toc37326303" w:history="1">
             <w:r>
               <w:rPr>
-                <w:rStyle w:val="Hyperlink"/>
+                <w:rStyle w:val="Collegamentoipertestuale"/>
               </w:rPr>
               <w:t>5.</w:t>
             </w:r>
@@ -914,7 +914,7 @@
             </w:r>
             <w:r>
               <w:rPr>
-                <w:rStyle w:val="Hyperlink"/>
+                <w:rStyle w:val="Collegamentoipertestuale"/>
               </w:rPr>
               <w:t>Arquitetura do Software - Diagrama de Classes</w:t>
             </w:r>
@@ -963,7 +963,7 @@
         </w:p>
         <w:p>
           <w:pPr>
-            <w:pStyle w:val="Sumrio2"/>
+            <w:pStyle w:val="Sommario2"/>
             <w:rPr>
               <w:rFonts w:eastAsiaTheme="minorEastAsia"/>
               <w:b w:val="0"/>
@@ -975,7 +975,7 @@
           <w:hyperlink w:anchor="_Toc37326304" w:history="1">
             <w:r>
               <w:rPr>
-                <w:rStyle w:val="Hyperlink"/>
+                <w:rStyle w:val="Collegamentoipertestuale"/>
               </w:rPr>
               <w:t>6.</w:t>
             </w:r>
@@ -991,7 +991,7 @@
             </w:r>
             <w:r>
               <w:rPr>
-                <w:rStyle w:val="Hyperlink"/>
+                <w:rStyle w:val="Collegamentoipertestuale"/>
               </w:rPr>
               <w:t>Arquitetura do Software - Diagrama de Entidade-Relacionamento</w:t>
             </w:r>
@@ -1040,7 +1040,7 @@
         </w:p>
         <w:p>
           <w:pPr>
-            <w:pStyle w:val="Sumrio2"/>
+            <w:pStyle w:val="Sommario2"/>
             <w:rPr>
               <w:rFonts w:eastAsiaTheme="minorEastAsia"/>
               <w:b w:val="0"/>
@@ -1052,7 +1052,7 @@
           <w:hyperlink w:anchor="_Toc37326305" w:history="1">
             <w:r>
               <w:rPr>
-                <w:rStyle w:val="Hyperlink"/>
+                <w:rStyle w:val="Collegamentoipertestuale"/>
               </w:rPr>
               <w:t>7.</w:t>
             </w:r>
@@ -1068,7 +1068,7 @@
             </w:r>
             <w:r>
               <w:rPr>
-                <w:rStyle w:val="Hyperlink"/>
+                <w:rStyle w:val="Collegamentoipertestuale"/>
               </w:rPr>
               <w:t>Interação Humano Computador (IHC)</w:t>
             </w:r>
@@ -1117,7 +1117,7 @@
         </w:p>
         <w:p>
           <w:pPr>
-            <w:pStyle w:val="Sumrio2"/>
+            <w:pStyle w:val="Sommario2"/>
             <w:rPr>
               <w:rFonts w:eastAsiaTheme="minorEastAsia"/>
               <w:b w:val="0"/>
@@ -1129,7 +1129,7 @@
           <w:hyperlink w:anchor="_Toc37326306" w:history="1">
             <w:r>
               <w:rPr>
-                <w:rStyle w:val="Hyperlink"/>
+                <w:rStyle w:val="Collegamentoipertestuale"/>
               </w:rPr>
               <w:t>8.</w:t>
             </w:r>
@@ -1145,7 +1145,7 @@
             </w:r>
             <w:r>
               <w:rPr>
-                <w:rStyle w:val="Hyperlink"/>
+                <w:rStyle w:val="Collegamentoipertestuale"/>
               </w:rPr>
               <w:t>Prototipagem em Python/Kivy</w:t>
             </w:r>
@@ -1194,7 +1194,7 @@
         </w:p>
         <w:p>
           <w:pPr>
-            <w:pStyle w:val="Sumrio2"/>
+            <w:pStyle w:val="Sommario2"/>
             <w:rPr>
               <w:rFonts w:eastAsiaTheme="minorEastAsia"/>
               <w:b w:val="0"/>
@@ -1206,7 +1206,7 @@
           <w:hyperlink w:anchor="_Toc37326307" w:history="1">
             <w:r>
               <w:rPr>
-                <w:rStyle w:val="Hyperlink"/>
+                <w:rStyle w:val="Collegamentoipertestuale"/>
               </w:rPr>
               <w:t>9.</w:t>
             </w:r>
@@ -1222,7 +1222,7 @@
             </w:r>
             <w:r>
               <w:rPr>
-                <w:rStyle w:val="Hyperlink"/>
+                <w:rStyle w:val="Collegamentoipertestuale"/>
               </w:rPr>
               <w:t>Referências</w:t>
             </w:r>
@@ -1271,7 +1271,7 @@
         </w:p>
         <w:p>
           <w:pPr>
-            <w:pStyle w:val="Sumrio2"/>
+            <w:pStyle w:val="Sommario2"/>
             <w:rPr>
               <w:rFonts w:eastAsiaTheme="minorEastAsia"/>
               <w:b w:val="0"/>
@@ -1283,7 +1283,7 @@
           <w:hyperlink w:anchor="_Toc37326308" w:history="1">
             <w:r>
               <w:rPr>
-                <w:rStyle w:val="Hyperlink"/>
+                <w:rStyle w:val="Collegamentoipertestuale"/>
               </w:rPr>
               <w:t>10.</w:t>
             </w:r>
@@ -1299,7 +1299,7 @@
             </w:r>
             <w:r>
               <w:rPr>
-                <w:rStyle w:val="Hyperlink"/>
+                <w:rStyle w:val="Collegamentoipertestuale"/>
               </w:rPr>
               <w:t>Mapas de Avaliação</w:t>
             </w:r>
@@ -1380,7 +1380,7 @@
     </w:p>
     <w:tbl>
       <w:tblPr>
-        <w:tblStyle w:val="Tabelacomgrade"/>
+        <w:tblStyle w:val="Grigliatabella"/>
         <w:tblW w:w="0" w:type="auto"/>
         <w:tblBorders>
           <w:top w:val="single" w:sz="18" w:space="0" w:color="auto"/>
@@ -1406,7 +1406,7 @@
           </w:tcPr>
           <w:p>
             <w:pPr>
-              <w:pStyle w:val="Ttulo2"/>
+              <w:pStyle w:val="Titolo2"/>
               <w:numPr>
                 <w:ilvl w:val="0"/>
                 <w:numId w:val="5"/>
@@ -1450,7 +1450,7 @@
       </w:r>
       <w:r>
         <w:rPr>
-          <w:rStyle w:val="Refdenotaderodap"/>
+          <w:rStyle w:val="Rimandonotaapidipagina"/>
         </w:rPr>
         <w:footnoteReference w:id="1"/>
       </w:r>
@@ -1479,7 +1479,7 @@
     </w:p>
     <w:tbl>
       <w:tblPr>
-        <w:tblStyle w:val="Tabelacomgrade"/>
+        <w:tblStyle w:val="Grigliatabella"/>
         <w:tblW w:w="0" w:type="auto"/>
         <w:tblBorders>
           <w:top w:val="single" w:sz="18" w:space="0" w:color="auto"/>
@@ -1505,7 +1505,7 @@
           </w:tcPr>
           <w:p>
             <w:pPr>
-              <w:pStyle w:val="Ttulo2"/>
+              <w:pStyle w:val="Titolo2"/>
               <w:numPr>
                 <w:ilvl w:val="0"/>
                 <w:numId w:val="5"/>
@@ -1535,7 +1535,7 @@
     </w:p>
     <w:p>
       <w:pPr>
-        <w:pStyle w:val="PargrafodaLista"/>
+        <w:pStyle w:val="Paragrafoelenco"/>
         <w:numPr>
           <w:ilvl w:val="0"/>
           <w:numId w:val="1"/>
@@ -1555,7 +1555,7 @@
     </w:p>
     <w:p>
       <w:pPr>
-        <w:pStyle w:val="PargrafodaLista"/>
+        <w:pStyle w:val="Paragrafoelenco"/>
         <w:spacing w:before="240"/>
         <w:ind w:left="360"/>
         <w:rPr>
@@ -1565,7 +1565,7 @@
     </w:p>
     <w:p>
       <w:pPr>
-        <w:pStyle w:val="PargrafodaLista"/>
+        <w:pStyle w:val="Paragrafoelenco"/>
         <w:numPr>
           <w:ilvl w:val="1"/>
           <w:numId w:val="1"/>
@@ -1588,7 +1588,7 @@
     </w:p>
     <w:p>
       <w:pPr>
-        <w:pStyle w:val="PargrafodaLista"/>
+        <w:pStyle w:val="Paragrafoelenco"/>
         <w:numPr>
           <w:ilvl w:val="1"/>
           <w:numId w:val="1"/>
@@ -1611,7 +1611,7 @@
     </w:p>
     <w:p>
       <w:pPr>
-        <w:pStyle w:val="PargrafodaLista"/>
+        <w:pStyle w:val="Paragrafoelenco"/>
         <w:numPr>
           <w:ilvl w:val="1"/>
           <w:numId w:val="1"/>
@@ -1634,7 +1634,7 @@
     </w:p>
     <w:p>
       <w:pPr>
-        <w:pStyle w:val="PargrafodaLista"/>
+        <w:pStyle w:val="Paragrafoelenco"/>
         <w:numPr>
           <w:ilvl w:val="1"/>
           <w:numId w:val="1"/>
@@ -1657,7 +1657,7 @@
     </w:p>
     <w:p>
       <w:pPr>
-        <w:pStyle w:val="PargrafodaLista"/>
+        <w:pStyle w:val="Paragrafoelenco"/>
         <w:numPr>
           <w:ilvl w:val="1"/>
           <w:numId w:val="1"/>
@@ -1677,7 +1677,7 @@
     </w:p>
     <w:p>
       <w:pPr>
-        <w:pStyle w:val="PargrafodaLista"/>
+        <w:pStyle w:val="Paragrafoelenco"/>
         <w:numPr>
           <w:ilvl w:val="0"/>
           <w:numId w:val="1"/>
@@ -1697,7 +1697,7 @@
     </w:p>
     <w:p>
       <w:pPr>
-        <w:pStyle w:val="PargrafodaLista"/>
+        <w:pStyle w:val="Paragrafoelenco"/>
         <w:spacing w:before="240"/>
         <w:ind w:left="360"/>
         <w:rPr>
@@ -1707,13 +1707,16 @@
     </w:p>
     <w:p>
       <w:pPr>
-        <w:pStyle w:val="PargrafodaLista"/>
+        <w:pStyle w:val="Paragrafoelenco"/>
         <w:numPr>
           <w:ilvl w:val="1"/>
           <w:numId w:val="1"/>
         </w:numPr>
         <w:spacing w:before="240" w:line="480" w:lineRule="auto"/>
         <w:ind w:left="1080"/>
+        <w:rPr>
+          <w:szCs w:val="24"/>
+        </w:rPr>
       </w:pPr>
       <w:r>
         <w:t xml:space="preserve">RNF01: </w:t>
@@ -1726,41 +1729,13 @@
         <w:t>Android</w:t>
       </w:r>
       <w:proofErr w:type="spellEnd"/>
-    </w:p>
-    <w:p>
-      <w:pPr>
-        <w:pStyle w:val="PargrafodaLista"/>
-        <w:numPr>
-          <w:ilvl w:val="1"/>
-          <w:numId w:val="1"/>
-        </w:numPr>
-        <w:spacing w:line="480" w:lineRule="auto"/>
-        <w:ind w:left="1080"/>
-      </w:pPr>
-      <w:r>
-        <w:t>RNF02: _________________________________________________________________</w:t>
-      </w:r>
-    </w:p>
-    <w:p>
-      <w:pPr>
-        <w:pStyle w:val="PargrafodaLista"/>
-        <w:numPr>
-          <w:ilvl w:val="1"/>
-          <w:numId w:val="1"/>
-        </w:numPr>
-        <w:spacing w:line="480" w:lineRule="auto"/>
-        <w:ind w:left="1080"/>
-        <w:rPr>
-          <w:szCs w:val="24"/>
-        </w:rPr>
-      </w:pPr>
       <w:r>
         <w:br w:type="page"/>
       </w:r>
     </w:p>
     <w:tbl>
       <w:tblPr>
-        <w:tblStyle w:val="TabelaSimples2"/>
+        <w:tblStyle w:val="Tabellasemplice-2"/>
         <w:tblW w:w="0" w:type="auto"/>
         <w:tblBorders>
           <w:top w:val="single" w:sz="18" w:space="0" w:color="000000" w:themeColor="text1"/>
@@ -1780,7 +1755,7 @@
           </w:tcPr>
           <w:p>
             <w:pPr>
-              <w:pStyle w:val="Ttulo2"/>
+              <w:pStyle w:val="Titolo2"/>
               <w:numPr>
                 <w:ilvl w:val="0"/>
                 <w:numId w:val="5"/>
@@ -1832,7 +1807,7 @@
     </w:p>
     <w:tbl>
       <w:tblPr>
-        <w:tblStyle w:val="Tabelacomgrade"/>
+        <w:tblStyle w:val="Grigliatabella"/>
         <w:tblW w:w="0" w:type="auto"/>
         <w:tblLayout w:type="fixed"/>
         <w:tblLook w:val="06A0" w:firstRow="1" w:lastRow="0" w:firstColumn="1" w:lastColumn="0" w:noHBand="1" w:noVBand="1"/>
@@ -1948,7 +1923,7 @@
     </w:p>
     <w:tbl>
       <w:tblPr>
-        <w:tblStyle w:val="TabelaSimples2"/>
+        <w:tblStyle w:val="Tabellasemplice-2"/>
         <w:tblW w:w="0" w:type="auto"/>
         <w:tblBorders>
           <w:top w:val="single" w:sz="24" w:space="0" w:color="000000" w:themeColor="text1"/>
@@ -1974,7 +1949,7 @@
           </w:tcPr>
           <w:p>
             <w:pPr>
-              <w:pStyle w:val="Ttulo2"/>
+              <w:pStyle w:val="Titolo2"/>
               <w:numPr>
                 <w:ilvl w:val="0"/>
                 <w:numId w:val="5"/>
@@ -2038,7 +2013,7 @@
     </w:p>
     <w:tbl>
       <w:tblPr>
-        <w:tblStyle w:val="TabeladeLista6Colorida-nfase1"/>
+        <w:tblStyle w:val="Tabellaelenco6acolori-colore1"/>
         <w:tblW w:w="0" w:type="auto"/>
         <w:tblLook w:val="04A0" w:firstRow="1" w:lastRow="0" w:firstColumn="1" w:lastColumn="0" w:noHBand="0" w:noVBand="1"/>
       </w:tblPr>
@@ -2213,7 +2188,7 @@
           </w:tcPr>
           <w:p>
             <w:pPr>
-              <w:pStyle w:val="PargrafodaLista"/>
+              <w:pStyle w:val="Paragrafoelenco"/>
               <w:numPr>
                 <w:ilvl w:val="0"/>
                 <w:numId w:val="2"/>
@@ -2235,7 +2210,7 @@
           </w:p>
           <w:p>
             <w:pPr>
-              <w:pStyle w:val="PargrafodaLista"/>
+              <w:pStyle w:val="Paragrafoelenco"/>
               <w:numPr>
                 <w:ilvl w:val="0"/>
                 <w:numId w:val="2"/>
@@ -2257,7 +2232,7 @@
           </w:p>
           <w:p>
             <w:pPr>
-              <w:pStyle w:val="PargrafodaLista"/>
+              <w:pStyle w:val="Paragrafoelenco"/>
               <w:numPr>
                 <w:ilvl w:val="0"/>
                 <w:numId w:val="2"/>
@@ -2279,7 +2254,7 @@
           </w:p>
           <w:p>
             <w:pPr>
-              <w:pStyle w:val="PargrafodaLista"/>
+              <w:pStyle w:val="Paragrafoelenco"/>
               <w:numPr>
                 <w:ilvl w:val="0"/>
                 <w:numId w:val="2"/>
@@ -2301,7 +2276,7 @@
           </w:p>
           <w:p>
             <w:pPr>
-              <w:pStyle w:val="PargrafodaLista"/>
+              <w:pStyle w:val="Paragrafoelenco"/>
               <w:numPr>
                 <w:ilvl w:val="0"/>
                 <w:numId w:val="2"/>
@@ -2326,7 +2301,7 @@
           </w:tcPr>
           <w:p>
             <w:pPr>
-              <w:pStyle w:val="PargrafodaLista"/>
+              <w:pStyle w:val="Paragrafoelenco"/>
               <w:numPr>
                 <w:ilvl w:val="0"/>
                 <w:numId w:val="2"/>
@@ -2343,7 +2318,7 @@
           </w:p>
           <w:p>
             <w:pPr>
-              <w:pStyle w:val="PargrafodaLista"/>
+              <w:pStyle w:val="Paragrafoelenco"/>
               <w:numPr>
                 <w:ilvl w:val="0"/>
                 <w:numId w:val="2"/>
@@ -2360,7 +2335,7 @@
           </w:p>
           <w:p>
             <w:pPr>
-              <w:pStyle w:val="PargrafodaLista"/>
+              <w:pStyle w:val="Paragrafoelenco"/>
               <w:numPr>
                 <w:ilvl w:val="0"/>
                 <w:numId w:val="2"/>
@@ -2377,7 +2352,7 @@
           </w:p>
           <w:p>
             <w:pPr>
-              <w:pStyle w:val="PargrafodaLista"/>
+              <w:pStyle w:val="Paragrafoelenco"/>
               <w:numPr>
                 <w:ilvl w:val="0"/>
                 <w:numId w:val="2"/>
@@ -2394,7 +2369,7 @@
           </w:p>
           <w:p>
             <w:pPr>
-              <w:pStyle w:val="PargrafodaLista"/>
+              <w:pStyle w:val="Paragrafoelenco"/>
               <w:numPr>
                 <w:ilvl w:val="0"/>
                 <w:numId w:val="2"/>
@@ -2411,7 +2386,7 @@
           </w:p>
           <w:p>
             <w:pPr>
-              <w:pStyle w:val="PargrafodaLista"/>
+              <w:pStyle w:val="Paragrafoelenco"/>
               <w:spacing w:line="360" w:lineRule="auto"/>
               <w:ind w:left="360"/>
               <w:cnfStyle w:val="000000000000" w:firstRow="0" w:lastRow="0" w:firstColumn="0" w:lastColumn="0" w:oddVBand="0" w:evenVBand="0" w:oddHBand="0" w:evenHBand="0" w:firstRowFirstColumn="0" w:firstRowLastColumn="0" w:lastRowFirstColumn="0" w:lastRowLastColumn="0"/>
@@ -2438,7 +2413,7 @@
     </w:p>
     <w:tbl>
       <w:tblPr>
-        <w:tblStyle w:val="TabeladeLista6Colorida-nfase1"/>
+        <w:tblStyle w:val="Tabellaelenco6acolori-colore1"/>
         <w:tblW w:w="0" w:type="auto"/>
         <w:tblLook w:val="04A0" w:firstRow="1" w:lastRow="0" w:firstColumn="1" w:lastColumn="0" w:noHBand="0" w:noVBand="1"/>
       </w:tblPr>
@@ -2599,7 +2574,7 @@
           </w:tcPr>
           <w:p>
             <w:pPr>
-              <w:pStyle w:val="PargrafodaLista"/>
+              <w:pStyle w:val="Paragrafoelenco"/>
               <w:numPr>
                 <w:ilvl w:val="0"/>
                 <w:numId w:val="2"/>
@@ -2621,7 +2596,7 @@
           </w:p>
           <w:p>
             <w:pPr>
-              <w:pStyle w:val="PargrafodaLista"/>
+              <w:pStyle w:val="Paragrafoelenco"/>
               <w:numPr>
                 <w:ilvl w:val="0"/>
                 <w:numId w:val="2"/>
@@ -2643,7 +2618,7 @@
           </w:p>
           <w:p>
             <w:pPr>
-              <w:pStyle w:val="PargrafodaLista"/>
+              <w:pStyle w:val="Paragrafoelenco"/>
               <w:numPr>
                 <w:ilvl w:val="0"/>
                 <w:numId w:val="2"/>
@@ -2665,7 +2640,7 @@
           </w:p>
           <w:p>
             <w:pPr>
-              <w:pStyle w:val="PargrafodaLista"/>
+              <w:pStyle w:val="Paragrafoelenco"/>
               <w:numPr>
                 <w:ilvl w:val="0"/>
                 <w:numId w:val="2"/>
@@ -2687,7 +2662,7 @@
           </w:p>
           <w:p>
             <w:pPr>
-              <w:pStyle w:val="PargrafodaLista"/>
+              <w:pStyle w:val="Paragrafoelenco"/>
               <w:numPr>
                 <w:ilvl w:val="0"/>
                 <w:numId w:val="2"/>
@@ -2712,7 +2687,7 @@
           </w:tcPr>
           <w:p>
             <w:pPr>
-              <w:pStyle w:val="PargrafodaLista"/>
+              <w:pStyle w:val="Paragrafoelenco"/>
               <w:numPr>
                 <w:ilvl w:val="0"/>
                 <w:numId w:val="2"/>
@@ -2729,7 +2704,7 @@
           </w:p>
           <w:p>
             <w:pPr>
-              <w:pStyle w:val="PargrafodaLista"/>
+              <w:pStyle w:val="Paragrafoelenco"/>
               <w:numPr>
                 <w:ilvl w:val="0"/>
                 <w:numId w:val="2"/>
@@ -2746,7 +2721,7 @@
           </w:p>
           <w:p>
             <w:pPr>
-              <w:pStyle w:val="PargrafodaLista"/>
+              <w:pStyle w:val="Paragrafoelenco"/>
               <w:numPr>
                 <w:ilvl w:val="0"/>
                 <w:numId w:val="2"/>
@@ -2763,7 +2738,7 @@
           </w:p>
           <w:p>
             <w:pPr>
-              <w:pStyle w:val="PargrafodaLista"/>
+              <w:pStyle w:val="Paragrafoelenco"/>
               <w:numPr>
                 <w:ilvl w:val="0"/>
                 <w:numId w:val="2"/>
@@ -2780,7 +2755,7 @@
           </w:p>
           <w:p>
             <w:pPr>
-              <w:pStyle w:val="PargrafodaLista"/>
+              <w:pStyle w:val="Paragrafoelenco"/>
               <w:numPr>
                 <w:ilvl w:val="0"/>
                 <w:numId w:val="2"/>
@@ -2797,7 +2772,7 @@
           </w:p>
           <w:p>
             <w:pPr>
-              <w:pStyle w:val="PargrafodaLista"/>
+              <w:pStyle w:val="Paragrafoelenco"/>
               <w:spacing w:line="360" w:lineRule="auto"/>
               <w:ind w:left="360"/>
               <w:cnfStyle w:val="000000000000" w:firstRow="0" w:lastRow="0" w:firstColumn="0" w:lastColumn="0" w:oddVBand="0" w:evenVBand="0" w:oddHBand="0" w:evenHBand="0" w:firstRowFirstColumn="0" w:firstRowLastColumn="0" w:lastRowFirstColumn="0" w:lastRowLastColumn="0"/>
@@ -2826,7 +2801,7 @@
     </w:p>
     <w:tbl>
       <w:tblPr>
-        <w:tblStyle w:val="TabeladeLista6Colorida-nfase1"/>
+        <w:tblStyle w:val="Tabellaelenco6acolori-colore1"/>
         <w:tblW w:w="0" w:type="auto"/>
         <w:tblLook w:val="04A0" w:firstRow="1" w:lastRow="0" w:firstColumn="1" w:lastColumn="0" w:noHBand="0" w:noVBand="1"/>
       </w:tblPr>
@@ -2987,7 +2962,7 @@
           </w:tcPr>
           <w:p>
             <w:pPr>
-              <w:pStyle w:val="PargrafodaLista"/>
+              <w:pStyle w:val="Paragrafoelenco"/>
               <w:numPr>
                 <w:ilvl w:val="0"/>
                 <w:numId w:val="2"/>
@@ -3009,7 +2984,7 @@
           </w:p>
           <w:p>
             <w:pPr>
-              <w:pStyle w:val="PargrafodaLista"/>
+              <w:pStyle w:val="Paragrafoelenco"/>
               <w:numPr>
                 <w:ilvl w:val="0"/>
                 <w:numId w:val="2"/>
@@ -3031,7 +3006,7 @@
           </w:p>
           <w:p>
             <w:pPr>
-              <w:pStyle w:val="PargrafodaLista"/>
+              <w:pStyle w:val="Paragrafoelenco"/>
               <w:numPr>
                 <w:ilvl w:val="0"/>
                 <w:numId w:val="2"/>
@@ -3053,7 +3028,7 @@
           </w:p>
           <w:p>
             <w:pPr>
-              <w:pStyle w:val="PargrafodaLista"/>
+              <w:pStyle w:val="Paragrafoelenco"/>
               <w:numPr>
                 <w:ilvl w:val="0"/>
                 <w:numId w:val="2"/>
@@ -3075,7 +3050,7 @@
           </w:p>
           <w:p>
             <w:pPr>
-              <w:pStyle w:val="PargrafodaLista"/>
+              <w:pStyle w:val="Paragrafoelenco"/>
               <w:numPr>
                 <w:ilvl w:val="0"/>
                 <w:numId w:val="2"/>
@@ -3100,7 +3075,7 @@
           </w:tcPr>
           <w:p>
             <w:pPr>
-              <w:pStyle w:val="PargrafodaLista"/>
+              <w:pStyle w:val="Paragrafoelenco"/>
               <w:numPr>
                 <w:ilvl w:val="0"/>
                 <w:numId w:val="2"/>
@@ -3117,7 +3092,7 @@
           </w:p>
           <w:p>
             <w:pPr>
-              <w:pStyle w:val="PargrafodaLista"/>
+              <w:pStyle w:val="Paragrafoelenco"/>
               <w:numPr>
                 <w:ilvl w:val="0"/>
                 <w:numId w:val="2"/>
@@ -3134,7 +3109,7 @@
           </w:p>
           <w:p>
             <w:pPr>
-              <w:pStyle w:val="PargrafodaLista"/>
+              <w:pStyle w:val="Paragrafoelenco"/>
               <w:numPr>
                 <w:ilvl w:val="0"/>
                 <w:numId w:val="2"/>
@@ -3151,7 +3126,7 @@
           </w:p>
           <w:p>
             <w:pPr>
-              <w:pStyle w:val="PargrafodaLista"/>
+              <w:pStyle w:val="Paragrafoelenco"/>
               <w:numPr>
                 <w:ilvl w:val="0"/>
                 <w:numId w:val="2"/>
@@ -3168,7 +3143,7 @@
           </w:p>
           <w:p>
             <w:pPr>
-              <w:pStyle w:val="PargrafodaLista"/>
+              <w:pStyle w:val="Paragrafoelenco"/>
               <w:numPr>
                 <w:ilvl w:val="0"/>
                 <w:numId w:val="2"/>
@@ -3185,7 +3160,7 @@
           </w:p>
           <w:p>
             <w:pPr>
-              <w:pStyle w:val="PargrafodaLista"/>
+              <w:pStyle w:val="Paragrafoelenco"/>
               <w:spacing w:line="360" w:lineRule="auto"/>
               <w:ind w:left="360"/>
               <w:cnfStyle w:val="000000000000" w:firstRow="0" w:lastRow="0" w:firstColumn="0" w:lastColumn="0" w:oddVBand="0" w:evenVBand="0" w:oddHBand="0" w:evenHBand="0" w:firstRowFirstColumn="0" w:firstRowLastColumn="0" w:lastRowFirstColumn="0" w:lastRowLastColumn="0"/>
@@ -3206,7 +3181,7 @@
     </w:p>
     <w:tbl>
       <w:tblPr>
-        <w:tblStyle w:val="TabeladeLista6Colorida-nfase1"/>
+        <w:tblStyle w:val="Tabellaelenco6acolori-colore1"/>
         <w:tblW w:w="0" w:type="auto"/>
         <w:tblLook w:val="04A0" w:firstRow="1" w:lastRow="0" w:firstColumn="1" w:lastColumn="0" w:noHBand="0" w:noVBand="1"/>
       </w:tblPr>
@@ -3367,7 +3342,7 @@
           </w:tcPr>
           <w:p>
             <w:pPr>
-              <w:pStyle w:val="PargrafodaLista"/>
+              <w:pStyle w:val="Paragrafoelenco"/>
               <w:numPr>
                 <w:ilvl w:val="0"/>
                 <w:numId w:val="2"/>
@@ -3389,7 +3364,7 @@
           </w:p>
           <w:p>
             <w:pPr>
-              <w:pStyle w:val="PargrafodaLista"/>
+              <w:pStyle w:val="Paragrafoelenco"/>
               <w:numPr>
                 <w:ilvl w:val="0"/>
                 <w:numId w:val="2"/>
@@ -3411,7 +3386,7 @@
           </w:p>
           <w:p>
             <w:pPr>
-              <w:pStyle w:val="PargrafodaLista"/>
+              <w:pStyle w:val="Paragrafoelenco"/>
               <w:numPr>
                 <w:ilvl w:val="0"/>
                 <w:numId w:val="2"/>
@@ -3433,7 +3408,7 @@
           </w:p>
           <w:p>
             <w:pPr>
-              <w:pStyle w:val="PargrafodaLista"/>
+              <w:pStyle w:val="Paragrafoelenco"/>
               <w:numPr>
                 <w:ilvl w:val="0"/>
                 <w:numId w:val="2"/>
@@ -3455,7 +3430,7 @@
           </w:p>
           <w:p>
             <w:pPr>
-              <w:pStyle w:val="PargrafodaLista"/>
+              <w:pStyle w:val="Paragrafoelenco"/>
               <w:numPr>
                 <w:ilvl w:val="0"/>
                 <w:numId w:val="2"/>
@@ -3480,7 +3455,7 @@
           </w:tcPr>
           <w:p>
             <w:pPr>
-              <w:pStyle w:val="PargrafodaLista"/>
+              <w:pStyle w:val="Paragrafoelenco"/>
               <w:numPr>
                 <w:ilvl w:val="0"/>
                 <w:numId w:val="2"/>
@@ -3497,7 +3472,7 @@
           </w:p>
           <w:p>
             <w:pPr>
-              <w:pStyle w:val="PargrafodaLista"/>
+              <w:pStyle w:val="Paragrafoelenco"/>
               <w:numPr>
                 <w:ilvl w:val="0"/>
                 <w:numId w:val="2"/>
@@ -3514,7 +3489,7 @@
           </w:p>
           <w:p>
             <w:pPr>
-              <w:pStyle w:val="PargrafodaLista"/>
+              <w:pStyle w:val="Paragrafoelenco"/>
               <w:numPr>
                 <w:ilvl w:val="0"/>
                 <w:numId w:val="2"/>
@@ -3531,7 +3506,7 @@
           </w:p>
           <w:p>
             <w:pPr>
-              <w:pStyle w:val="PargrafodaLista"/>
+              <w:pStyle w:val="Paragrafoelenco"/>
               <w:numPr>
                 <w:ilvl w:val="0"/>
                 <w:numId w:val="2"/>
@@ -3548,7 +3523,7 @@
           </w:p>
           <w:p>
             <w:pPr>
-              <w:pStyle w:val="PargrafodaLista"/>
+              <w:pStyle w:val="Paragrafoelenco"/>
               <w:numPr>
                 <w:ilvl w:val="0"/>
                 <w:numId w:val="2"/>
@@ -3565,7 +3540,7 @@
           </w:p>
           <w:p>
             <w:pPr>
-              <w:pStyle w:val="PargrafodaLista"/>
+              <w:pStyle w:val="Paragrafoelenco"/>
               <w:spacing w:line="360" w:lineRule="auto"/>
               <w:ind w:left="360"/>
               <w:cnfStyle w:val="000000000000" w:firstRow="0" w:lastRow="0" w:firstColumn="0" w:lastColumn="0" w:oddVBand="0" w:evenVBand="0" w:oddHBand="0" w:evenHBand="0" w:firstRowFirstColumn="0" w:firstRowLastColumn="0" w:lastRowFirstColumn="0" w:lastRowLastColumn="0"/>
@@ -3599,7 +3574,7 @@
     </w:p>
     <w:tbl>
       <w:tblPr>
-        <w:tblStyle w:val="TabeladeLista6Colorida-nfase1"/>
+        <w:tblStyle w:val="Tabellaelenco6acolori-colore1"/>
         <w:tblW w:w="0" w:type="auto"/>
         <w:tblLook w:val="04A0" w:firstRow="1" w:lastRow="0" w:firstColumn="1" w:lastColumn="0" w:noHBand="0" w:noVBand="1"/>
       </w:tblPr>
@@ -3760,7 +3735,7 @@
           </w:tcPr>
           <w:p>
             <w:pPr>
-              <w:pStyle w:val="PargrafodaLista"/>
+              <w:pStyle w:val="Paragrafoelenco"/>
               <w:numPr>
                 <w:ilvl w:val="0"/>
                 <w:numId w:val="2"/>
@@ -3782,7 +3757,7 @@
           </w:p>
           <w:p>
             <w:pPr>
-              <w:pStyle w:val="PargrafodaLista"/>
+              <w:pStyle w:val="Paragrafoelenco"/>
               <w:numPr>
                 <w:ilvl w:val="0"/>
                 <w:numId w:val="2"/>
@@ -3804,7 +3779,7 @@
           </w:p>
           <w:p>
             <w:pPr>
-              <w:pStyle w:val="PargrafodaLista"/>
+              <w:pStyle w:val="Paragrafoelenco"/>
               <w:numPr>
                 <w:ilvl w:val="0"/>
                 <w:numId w:val="2"/>
@@ -3826,7 +3801,7 @@
           </w:p>
           <w:p>
             <w:pPr>
-              <w:pStyle w:val="PargrafodaLista"/>
+              <w:pStyle w:val="Paragrafoelenco"/>
               <w:numPr>
                 <w:ilvl w:val="0"/>
                 <w:numId w:val="2"/>
@@ -3848,7 +3823,7 @@
           </w:p>
           <w:p>
             <w:pPr>
-              <w:pStyle w:val="PargrafodaLista"/>
+              <w:pStyle w:val="Paragrafoelenco"/>
               <w:numPr>
                 <w:ilvl w:val="0"/>
                 <w:numId w:val="2"/>
@@ -3873,7 +3848,7 @@
           </w:tcPr>
           <w:p>
             <w:pPr>
-              <w:pStyle w:val="PargrafodaLista"/>
+              <w:pStyle w:val="Paragrafoelenco"/>
               <w:numPr>
                 <w:ilvl w:val="0"/>
                 <w:numId w:val="2"/>
@@ -3890,7 +3865,7 @@
           </w:p>
           <w:p>
             <w:pPr>
-              <w:pStyle w:val="PargrafodaLista"/>
+              <w:pStyle w:val="Paragrafoelenco"/>
               <w:numPr>
                 <w:ilvl w:val="0"/>
                 <w:numId w:val="2"/>
@@ -3907,7 +3882,7 @@
           </w:p>
           <w:p>
             <w:pPr>
-              <w:pStyle w:val="PargrafodaLista"/>
+              <w:pStyle w:val="Paragrafoelenco"/>
               <w:numPr>
                 <w:ilvl w:val="0"/>
                 <w:numId w:val="2"/>
@@ -3924,7 +3899,7 @@
           </w:p>
           <w:p>
             <w:pPr>
-              <w:pStyle w:val="PargrafodaLista"/>
+              <w:pStyle w:val="Paragrafoelenco"/>
               <w:numPr>
                 <w:ilvl w:val="0"/>
                 <w:numId w:val="2"/>
@@ -3941,7 +3916,7 @@
           </w:p>
           <w:p>
             <w:pPr>
-              <w:pStyle w:val="PargrafodaLista"/>
+              <w:pStyle w:val="Paragrafoelenco"/>
               <w:numPr>
                 <w:ilvl w:val="0"/>
                 <w:numId w:val="2"/>
@@ -3958,7 +3933,7 @@
           </w:p>
           <w:p>
             <w:pPr>
-              <w:pStyle w:val="PargrafodaLista"/>
+              <w:pStyle w:val="Paragrafoelenco"/>
               <w:spacing w:line="360" w:lineRule="auto"/>
               <w:ind w:left="360"/>
               <w:cnfStyle w:val="000000000000" w:firstRow="0" w:lastRow="0" w:firstColumn="0" w:lastColumn="0" w:oddVBand="0" w:evenVBand="0" w:oddHBand="0" w:evenHBand="0" w:firstRowFirstColumn="0" w:firstRowLastColumn="0" w:lastRowFirstColumn="0" w:lastRowLastColumn="0"/>
@@ -3979,7 +3954,7 @@
     </w:p>
     <w:tbl>
       <w:tblPr>
-        <w:tblStyle w:val="TabeladeLista6Colorida-nfase1"/>
+        <w:tblStyle w:val="Tabellaelenco6acolori-colore1"/>
         <w:tblW w:w="0" w:type="auto"/>
         <w:tblLook w:val="04A0" w:firstRow="1" w:lastRow="0" w:firstColumn="1" w:lastColumn="0" w:noHBand="0" w:noVBand="1"/>
       </w:tblPr>
@@ -4140,7 +4115,7 @@
           </w:tcPr>
           <w:p>
             <w:pPr>
-              <w:pStyle w:val="PargrafodaLista"/>
+              <w:pStyle w:val="Paragrafoelenco"/>
               <w:numPr>
                 <w:ilvl w:val="0"/>
                 <w:numId w:val="2"/>
@@ -4162,7 +4137,7 @@
           </w:p>
           <w:p>
             <w:pPr>
-              <w:pStyle w:val="PargrafodaLista"/>
+              <w:pStyle w:val="Paragrafoelenco"/>
               <w:numPr>
                 <w:ilvl w:val="0"/>
                 <w:numId w:val="2"/>
@@ -4184,7 +4159,7 @@
           </w:p>
           <w:p>
             <w:pPr>
-              <w:pStyle w:val="PargrafodaLista"/>
+              <w:pStyle w:val="Paragrafoelenco"/>
               <w:numPr>
                 <w:ilvl w:val="0"/>
                 <w:numId w:val="2"/>
@@ -4206,7 +4181,7 @@
           </w:p>
           <w:p>
             <w:pPr>
-              <w:pStyle w:val="PargrafodaLista"/>
+              <w:pStyle w:val="Paragrafoelenco"/>
               <w:numPr>
                 <w:ilvl w:val="0"/>
                 <w:numId w:val="2"/>
@@ -4228,7 +4203,7 @@
           </w:p>
           <w:p>
             <w:pPr>
-              <w:pStyle w:val="PargrafodaLista"/>
+              <w:pStyle w:val="Paragrafoelenco"/>
               <w:numPr>
                 <w:ilvl w:val="0"/>
                 <w:numId w:val="2"/>
@@ -4253,7 +4228,7 @@
           </w:tcPr>
           <w:p>
             <w:pPr>
-              <w:pStyle w:val="PargrafodaLista"/>
+              <w:pStyle w:val="Paragrafoelenco"/>
               <w:numPr>
                 <w:ilvl w:val="0"/>
                 <w:numId w:val="2"/>
@@ -4270,7 +4245,7 @@
           </w:p>
           <w:p>
             <w:pPr>
-              <w:pStyle w:val="PargrafodaLista"/>
+              <w:pStyle w:val="Paragrafoelenco"/>
               <w:numPr>
                 <w:ilvl w:val="0"/>
                 <w:numId w:val="2"/>
@@ -4287,7 +4262,7 @@
           </w:p>
           <w:p>
             <w:pPr>
-              <w:pStyle w:val="PargrafodaLista"/>
+              <w:pStyle w:val="Paragrafoelenco"/>
               <w:numPr>
                 <w:ilvl w:val="0"/>
                 <w:numId w:val="2"/>
@@ -4304,7 +4279,7 @@
           </w:p>
           <w:p>
             <w:pPr>
-              <w:pStyle w:val="PargrafodaLista"/>
+              <w:pStyle w:val="Paragrafoelenco"/>
               <w:numPr>
                 <w:ilvl w:val="0"/>
                 <w:numId w:val="2"/>
@@ -4321,7 +4296,7 @@
           </w:p>
           <w:p>
             <w:pPr>
-              <w:pStyle w:val="PargrafodaLista"/>
+              <w:pStyle w:val="Paragrafoelenco"/>
               <w:numPr>
                 <w:ilvl w:val="0"/>
                 <w:numId w:val="2"/>
@@ -4338,7 +4313,7 @@
           </w:p>
           <w:p>
             <w:pPr>
-              <w:pStyle w:val="PargrafodaLista"/>
+              <w:pStyle w:val="Paragrafoelenco"/>
               <w:spacing w:line="360" w:lineRule="auto"/>
               <w:ind w:left="360"/>
               <w:cnfStyle w:val="000000000000" w:firstRow="0" w:lastRow="0" w:firstColumn="0" w:lastColumn="0" w:oddVBand="0" w:evenVBand="0" w:oddHBand="0" w:evenHBand="0" w:firstRowFirstColumn="0" w:firstRowLastColumn="0" w:lastRowFirstColumn="0" w:lastRowLastColumn="0"/>
@@ -4367,7 +4342,7 @@
     </w:p>
     <w:tbl>
       <w:tblPr>
-        <w:tblStyle w:val="Tabelacomgrade"/>
+        <w:tblStyle w:val="Grigliatabella"/>
         <w:tblW w:w="0" w:type="auto"/>
         <w:tblBorders>
           <w:top w:val="single" w:sz="18" w:space="0" w:color="auto"/>
@@ -4393,7 +4368,7 @@
           </w:tcPr>
           <w:p>
             <w:pPr>
-              <w:pStyle w:val="Ttulo2"/>
+              <w:pStyle w:val="Titolo2"/>
               <w:numPr>
                 <w:ilvl w:val="0"/>
                 <w:numId w:val="5"/>
@@ -4439,7 +4414,7 @@
     </w:p>
     <w:tbl>
       <w:tblPr>
-        <w:tblStyle w:val="Tabelacomgrade"/>
+        <w:tblStyle w:val="Grigliatabella"/>
         <w:tblW w:w="0" w:type="auto"/>
         <w:tblLayout w:type="fixed"/>
         <w:tblLook w:val="06A0" w:firstRow="1" w:lastRow="0" w:firstColumn="1" w:lastColumn="0" w:noHBand="1" w:noVBand="1"/>
@@ -4729,7 +4704,7 @@
     </w:p>
     <w:tbl>
       <w:tblPr>
-        <w:tblStyle w:val="Tabelacomgrade"/>
+        <w:tblStyle w:val="Grigliatabella"/>
         <w:tblW w:w="0" w:type="auto"/>
         <w:tblBorders>
           <w:top w:val="single" w:sz="18" w:space="0" w:color="auto"/>
@@ -4755,7 +4730,7 @@
           </w:tcPr>
           <w:p>
             <w:pPr>
-              <w:pStyle w:val="Ttulo2"/>
+              <w:pStyle w:val="Titolo2"/>
               <w:numPr>
                 <w:ilvl w:val="0"/>
                 <w:numId w:val="5"/>
@@ -4789,7 +4764,7 @@
     </w:p>
     <w:tbl>
       <w:tblPr>
-        <w:tblStyle w:val="Tabelacomgrade"/>
+        <w:tblStyle w:val="Grigliatabella"/>
         <w:tblW w:w="0" w:type="auto"/>
         <w:tblLayout w:type="fixed"/>
         <w:tblLook w:val="06A0" w:firstRow="1" w:lastRow="0" w:firstColumn="1" w:lastColumn="0" w:noHBand="1" w:noVBand="1"/>
@@ -5073,7 +5048,7 @@
     </w:p>
     <w:tbl>
       <w:tblPr>
-        <w:tblStyle w:val="Tabelacomgrade"/>
+        <w:tblStyle w:val="Grigliatabella"/>
         <w:tblW w:w="0" w:type="auto"/>
         <w:tblBorders>
           <w:top w:val="single" w:sz="18" w:space="0" w:color="auto"/>
@@ -5099,7 +5074,7 @@
           </w:tcPr>
           <w:p>
             <w:pPr>
-              <w:pStyle w:val="Ttulo2"/>
+              <w:pStyle w:val="Titolo2"/>
               <w:numPr>
                 <w:ilvl w:val="0"/>
                 <w:numId w:val="5"/>
@@ -5141,7 +5116,7 @@
     </w:tbl>
     <w:p>
       <w:pPr>
-        <w:pStyle w:val="PargrafodaLista"/>
+        <w:pStyle w:val="Paragrafoelenco"/>
         <w:numPr>
           <w:ilvl w:val="0"/>
           <w:numId w:val="3"/>
@@ -5168,14 +5143,7 @@
         <w:t xml:space="preserve"> da pesquisa efetuada em TDE.</w:t>
       </w:r>
     </w:p>
-    <w:p>
-      <w:pPr>
-        <w:spacing w:before="240" w:after="0"/>
-        <w:rPr>
-          <w:rStyle w:val="Hyperlink"/>
-        </w:rPr>
-      </w:pPr>
-    </w:p>
+    <w:p/>
     <w:tbl>
       <w:tblPr>
         <w:tblW w:w="11855" w:type="dxa"/>
@@ -5197,8 +5165,8 @@
                 <w:noProof/>
               </w:rPr>
               <w:drawing>
-                <wp:inline distT="0" distB="0" distL="0" distR="0" wp14:anchorId="51838B54" wp14:editId="3BB180F3">
-                  <wp:extent cx="3305175" cy="5775537"/>
+                <wp:inline distT="0" distB="0" distL="0" distR="0" wp14:anchorId="51838B54" wp14:editId="7F13515E">
+                  <wp:extent cx="3023260" cy="5880192"/>
                   <wp:effectExtent l="0" t="0" r="0" b="0"/>
                   <wp:docPr id="1844655622" name="Imagem 1844655622"/>
                   <wp:cNvGraphicFramePr>
@@ -5226,7 +5194,7 @@
                         <pic:spPr>
                           <a:xfrm>
                             <a:off x="0" y="0"/>
-                            <a:ext cx="3365066" cy="5880192"/>
+                            <a:ext cx="3023260" cy="5880192"/>
                           </a:xfrm>
                           <a:prstGeom prst="rect">
                             <a:avLst/>
@@ -5238,6 +5206,33 @@
                 </wp:inline>
               </w:drawing>
             </w:r>
+          </w:p>
+          <w:p>
+            <w:pPr>
+              <w:pStyle w:val="Didascalia"/>
+              <w:jc w:val="both"/>
+            </w:pPr>
+            <w:r>
+              <w:t xml:space="preserve">Tela </w:t>
+            </w:r>
+            <w:fldSimple w:instr=" SEQ Tela \* ARABIC ">
+              <w:r>
+                <w:rPr>
+                  <w:noProof/>
+                </w:rPr>
+                <w:t>1</w:t>
+              </w:r>
+            </w:fldSimple>
+            <w:r>
+              <w:t xml:space="preserve">- Tela de </w:t>
+            </w:r>
+            <w:proofErr w:type="spellStart"/>
+            <w:r>
+              <w:t>Login</w:t>
+            </w:r>
+            <w:proofErr w:type="spellEnd"/>
+          </w:p>
+          <w:p>
             <w:r>
               <w:t xml:space="preserve"> </w:t>
             </w:r>
@@ -5245,20 +5240,25 @@
               <w:t xml:space="preserve"> </w:t>
             </w:r>
           </w:p>
+          <w:p/>
+          <w:p/>
         </w:tc>
         <w:tc>
           <w:tcPr>
             <w:tcW w:w="6326" w:type="dxa"/>
           </w:tcPr>
           <w:p>
+            <w:pPr>
+              <w:keepNext/>
+            </w:pPr>
             <w:r>
               <w:rPr>
                 <w:noProof/>
               </w:rPr>
               <w:drawing>
-                <wp:inline distT="0" distB="0" distL="0" distR="0" wp14:anchorId="3CD019F6" wp14:editId="5BF877FF">
-                  <wp:extent cx="3254178" cy="5686425"/>
-                  <wp:effectExtent l="0" t="0" r="3810" b="0"/>
+                <wp:inline distT="0" distB="0" distL="0" distR="0" wp14:anchorId="3CD019F6" wp14:editId="0F099E87">
+                  <wp:extent cx="3024000" cy="5881632"/>
+                  <wp:effectExtent l="0" t="0" r="0" b="0"/>
                   <wp:docPr id="773078139" name="Imagem 773078139"/>
                   <wp:cNvGraphicFramePr>
                     <a:graphicFrameLocks xmlns:a="http://schemas.openxmlformats.org/drawingml/2006/main" noChangeAspect="1"/>
@@ -5271,7 +5271,7 @@
                           <pic:cNvPicPr/>
                         </pic:nvPicPr>
                         <pic:blipFill>
-                          <a:blip r:embed="rId9">
+                          <a:blip r:embed="rId10">
                             <a:extLst>
                               <a:ext uri="{28A0092B-C50C-407E-A947-70E740481C1C}">
                                 <a14:useLocalDpi xmlns:a14="http://schemas.microsoft.com/office/drawing/2010/main" val="0"/>
@@ -5285,7 +5285,7 @@
                         <pic:spPr>
                           <a:xfrm>
                             <a:off x="0" y="0"/>
-                            <a:ext cx="3274442" cy="5721834"/>
+                            <a:ext cx="3024000" cy="5881632"/>
                           </a:xfrm>
                           <a:prstGeom prst="rect">
                             <a:avLst/>
@@ -5298,6 +5298,38 @@
               </w:drawing>
             </w:r>
           </w:p>
+          <w:p>
+            <w:pPr>
+              <w:pStyle w:val="Didascalia"/>
+              <w:jc w:val="both"/>
+            </w:pPr>
+            <w:r>
+              <w:t xml:space="preserve">Tela </w:t>
+            </w:r>
+            <w:fldSimple w:instr=" SEQ Tela \* ARABIC ">
+              <w:r>
+                <w:rPr>
+                  <w:noProof/>
+                </w:rPr>
+                <w:t>2</w:t>
+              </w:r>
+            </w:fldSimple>
+            <w:r>
+              <w:t xml:space="preserve"> - Tela de Listagem d</w:t>
+            </w:r>
+            <w:r>
+              <w:t>os</w:t>
+            </w:r>
+            <w:r>
+              <w:t xml:space="preserve"> </w:t>
+            </w:r>
+            <w:r>
+              <w:t>s</w:t>
+            </w:r>
+            <w:r>
+              <w:t>erviços disponíveis para o Cliente</w:t>
+            </w:r>
+          </w:p>
           <w:p/>
           <w:p/>
           <w:p/>
@@ -5305,6 +5337,7 @@
           <w:p/>
           <w:p/>
           <w:p/>
+          <w:p/>
         </w:tc>
       </w:tr>
       <w:tr>
@@ -5313,13 +5346,17 @@
             <w:tcW w:w="5529" w:type="dxa"/>
           </w:tcPr>
           <w:p>
+            <w:pPr>
+              <w:keepNext/>
+            </w:pPr>
             <w:r>
               <w:rPr>
                 <w:noProof/>
               </w:rPr>
+              <w:lastRenderedPageBreak/>
               <w:drawing>
-                <wp:inline distT="0" distB="0" distL="0" distR="0" wp14:anchorId="73DA4EB0" wp14:editId="16ED4F5F">
-                  <wp:extent cx="3228975" cy="5642382"/>
+                <wp:inline distT="0" distB="0" distL="0" distR="0" wp14:anchorId="73DA4EB0" wp14:editId="61DC4A56">
+                  <wp:extent cx="3024000" cy="5881632"/>
                   <wp:effectExtent l="0" t="0" r="0" b="0"/>
                   <wp:docPr id="446549707" name="Imagem 446549707"/>
                   <wp:cNvGraphicFramePr>
@@ -5333,7 +5370,7 @@
                           <pic:cNvPicPr/>
                         </pic:nvPicPr>
                         <pic:blipFill>
-                          <a:blip r:embed="rId9">
+                          <a:blip r:embed="rId11">
                             <a:extLst>
                               <a:ext uri="{28A0092B-C50C-407E-A947-70E740481C1C}">
                                 <a14:useLocalDpi xmlns:a14="http://schemas.microsoft.com/office/drawing/2010/main" val="0"/>
@@ -5347,7 +5384,7 @@
                         <pic:spPr>
                           <a:xfrm>
                             <a:off x="0" y="0"/>
-                            <a:ext cx="3296512" cy="5760399"/>
+                            <a:ext cx="3024000" cy="5881632"/>
                           </a:xfrm>
                           <a:prstGeom prst="rect">
                             <a:avLst/>
@@ -5360,19 +5397,57 @@
               </w:drawing>
             </w:r>
           </w:p>
+          <w:p>
+            <w:pPr>
+              <w:pStyle w:val="Didascalia"/>
+              <w:jc w:val="both"/>
+            </w:pPr>
+            <w:r>
+              <w:t xml:space="preserve">Tela </w:t>
+            </w:r>
+            <w:fldSimple w:instr=" SEQ Tela \* ARABIC ">
+              <w:r>
+                <w:rPr>
+                  <w:noProof/>
+                </w:rPr>
+                <w:t>3</w:t>
+              </w:r>
+            </w:fldSimple>
+            <w:r>
+              <w:t xml:space="preserve"> - </w:t>
+            </w:r>
+            <w:r>
+              <w:t xml:space="preserve">Tela de </w:t>
+            </w:r>
+            <w:r>
+              <w:t>informações de um</w:t>
+            </w:r>
+            <w:r>
+              <w:t xml:space="preserve"> serviço</w:t>
+            </w:r>
+            <w:r>
+              <w:t xml:space="preserve"> para </w:t>
+            </w:r>
+            <w:r>
+              <w:t>o Cliente</w:t>
+            </w:r>
+          </w:p>
         </w:tc>
         <w:tc>
           <w:tcPr>
             <w:tcW w:w="6326" w:type="dxa"/>
           </w:tcPr>
           <w:p>
+            <w:pPr>
+              <w:keepNext/>
+            </w:pPr>
             <w:r>
               <w:rPr>
                 <w:noProof/>
               </w:rPr>
               <w:drawing>
-                <wp:inline distT="0" distB="0" distL="0" distR="0" wp14:anchorId="5FE844C8" wp14:editId="45504092">
-                  <wp:extent cx="3206750" cy="5603547"/>
+                <wp:inline distT="0" distB="0" distL="0" distR="0" wp14:anchorId="5FE844C8" wp14:editId="5AE92498">
+                  <wp:extent cx="3024000" cy="5881633"/>
                   <wp:effectExtent l="0" t="0" r="0" b="0"/>
                   <wp:docPr id="1311233608" name="Imagem 1311233608"/>
                   <wp:cNvGraphicFramePr>
@@ -5386,7 +5461,7 @@
                           <pic:cNvPicPr/>
                         </pic:nvPicPr>
                         <pic:blipFill>
-                          <a:blip r:embed="rId9">
+                          <a:blip r:embed="rId12">
                             <a:extLst>
                               <a:ext uri="{28A0092B-C50C-407E-A947-70E740481C1C}">
                                 <a14:useLocalDpi xmlns:a14="http://schemas.microsoft.com/office/drawing/2010/main" val="0"/>
@@ -5400,7 +5475,7 @@
                         <pic:spPr>
                           <a:xfrm>
                             <a:off x="0" y="0"/>
-                            <a:ext cx="3227100" cy="5639107"/>
+                            <a:ext cx="3024000" cy="5881633"/>
                           </a:xfrm>
                           <a:prstGeom prst="rect">
                             <a:avLst/>
@@ -5412,6 +5487,61 @@
                 </wp:inline>
               </w:drawing>
             </w:r>
+          </w:p>
+          <w:p>
+            <w:pPr>
+              <w:pStyle w:val="Didascalia"/>
+              <w:jc w:val="both"/>
+            </w:pPr>
+            <w:r>
+              <w:t xml:space="preserve">Tela </w:t>
+            </w:r>
+            <w:fldSimple w:instr=" SEQ Tela \* ARABIC ">
+              <w:r>
+                <w:rPr>
+                  <w:noProof/>
+                </w:rPr>
+                <w:t>4</w:t>
+              </w:r>
+            </w:fldSimple>
+            <w:r>
+              <w:t xml:space="preserve"> - </w:t>
+            </w:r>
+            <w:r>
+              <w:t xml:space="preserve">Tela </w:t>
+            </w:r>
+            <w:r>
+              <w:t>de l</w:t>
+            </w:r>
+            <w:r>
+              <w:t>istagem d</w:t>
+            </w:r>
+            <w:r>
+              <w:t>os</w:t>
+            </w:r>
+            <w:r>
+              <w:t xml:space="preserve"> </w:t>
+            </w:r>
+            <w:r>
+              <w:t>s</w:t>
+            </w:r>
+            <w:r>
+              <w:t xml:space="preserve">erviços </w:t>
+            </w:r>
+            <w:r>
+              <w:t>solicitados</w:t>
+            </w:r>
+            <w:r>
+              <w:t xml:space="preserve"> </w:t>
+            </w:r>
+            <w:r>
+              <w:t>pel</w:t>
+            </w:r>
+            <w:r>
+              <w:t>o Cliente</w:t>
+            </w:r>
+          </w:p>
+          <w:p>
             <w:r>
               <w:t xml:space="preserve">      </w:t>
             </w:r>
@@ -5441,14 +5571,18 @@
           </w:tcPr>
           <w:p/>
           <w:p/>
-          <w:p>
+          <w:p/>
+          <w:p>
+            <w:pPr>
+              <w:keepNext/>
+            </w:pPr>
             <w:r>
               <w:rPr>
                 <w:noProof/>
               </w:rPr>
               <w:drawing>
-                <wp:inline distT="0" distB="0" distL="0" distR="0" wp14:anchorId="4B09DB17" wp14:editId="5426E5AF">
-                  <wp:extent cx="3228975" cy="5642382"/>
+                <wp:inline distT="0" distB="0" distL="0" distR="0" wp14:anchorId="4B09DB17" wp14:editId="42E5E82F">
+                  <wp:extent cx="3024000" cy="5881632"/>
                   <wp:effectExtent l="0" t="0" r="0" b="0"/>
                   <wp:docPr id="1" name="Imagem 1"/>
                   <wp:cNvGraphicFramePr>
@@ -5462,7 +5596,7 @@
                           <pic:cNvPicPr/>
                         </pic:nvPicPr>
                         <pic:blipFill>
-                          <a:blip r:embed="rId9">
+                          <a:blip r:embed="rId13">
                             <a:extLst>
                               <a:ext uri="{28A0092B-C50C-407E-A947-70E740481C1C}">
                                 <a14:useLocalDpi xmlns:a14="http://schemas.microsoft.com/office/drawing/2010/main" val="0"/>
@@ -5476,7 +5610,7 @@
                         <pic:spPr>
                           <a:xfrm>
                             <a:off x="0" y="0"/>
-                            <a:ext cx="3296512" cy="5760399"/>
+                            <a:ext cx="3024000" cy="5881632"/>
                           </a:xfrm>
                           <a:prstGeom prst="rect">
                             <a:avLst/>
@@ -5489,6 +5623,26 @@
               </w:drawing>
             </w:r>
           </w:p>
+          <w:p>
+            <w:pPr>
+              <w:pStyle w:val="Didascalia"/>
+              <w:jc w:val="both"/>
+            </w:pPr>
+            <w:r>
+              <w:t xml:space="preserve">Tela </w:t>
+            </w:r>
+            <w:fldSimple w:instr=" SEQ Tela \* ARABIC ">
+              <w:r>
+                <w:rPr>
+                  <w:noProof/>
+                </w:rPr>
+                <w:t>5</w:t>
+              </w:r>
+            </w:fldSimple>
+            <w:r>
+              <w:t xml:space="preserve"> - Tela de informações do serviço solicitado pelo Cliente</w:t>
+            </w:r>
+          </w:p>
           <w:p/>
           <w:p/>
           <w:p/>
@@ -5497,16 +5651,17 @@
           <w:p/>
           <w:p/>
           <w:p/>
-          <w:p/>
-          <w:p/>
-          <w:p>
+          <w:p>
+            <w:pPr>
+              <w:keepNext/>
+            </w:pPr>
             <w:r>
               <w:rPr>
                 <w:noProof/>
               </w:rPr>
               <w:drawing>
-                <wp:inline distT="0" distB="0" distL="0" distR="0" wp14:anchorId="01BE60A6" wp14:editId="7F8E6817">
-                  <wp:extent cx="3228975" cy="5642382"/>
+                <wp:inline distT="0" distB="0" distL="0" distR="0" wp14:anchorId="01BE60A6" wp14:editId="226A4F7D">
+                  <wp:extent cx="3024000" cy="5881632"/>
                   <wp:effectExtent l="0" t="0" r="0" b="0"/>
                   <wp:docPr id="4" name="Imagem 4"/>
                   <wp:cNvGraphicFramePr>
@@ -5520,7 +5675,7 @@
                           <pic:cNvPicPr/>
                         </pic:nvPicPr>
                         <pic:blipFill>
-                          <a:blip r:embed="rId9">
+                          <a:blip r:embed="rId14">
                             <a:extLst>
                               <a:ext uri="{28A0092B-C50C-407E-A947-70E740481C1C}">
                                 <a14:useLocalDpi xmlns:a14="http://schemas.microsoft.com/office/drawing/2010/main" val="0"/>
@@ -5534,7 +5689,7 @@
                         <pic:spPr>
                           <a:xfrm>
                             <a:off x="0" y="0"/>
-                            <a:ext cx="3296512" cy="5760399"/>
+                            <a:ext cx="3024000" cy="5881632"/>
                           </a:xfrm>
                           <a:prstGeom prst="rect">
                             <a:avLst/>
@@ -5547,6 +5702,27 @@
               </w:drawing>
             </w:r>
           </w:p>
+          <w:p>
+            <w:pPr>
+              <w:pStyle w:val="Didascalia"/>
+              <w:jc w:val="both"/>
+            </w:pPr>
+            <w:r>
+              <w:t xml:space="preserve">Tela </w:t>
+            </w:r>
+            <w:r>
+              <w:t>7</w:t>
+            </w:r>
+            <w:r>
+              <w:t xml:space="preserve"> - Tela de informações de um cliente e serviço para </w:t>
+            </w:r>
+            <w:r>
+              <w:rPr>
+                <w:noProof/>
+              </w:rPr>
+              <w:t>o Prestador de Serviços</w:t>
+            </w:r>
+          </w:p>
           <w:p/>
           <w:p/>
           <w:p/>
@@ -5557,7 +5733,11 @@
           </w:tcPr>
           <w:p/>
           <w:p/>
-          <w:p>
+          <w:p/>
+          <w:p>
+            <w:pPr>
+              <w:keepNext/>
+            </w:pPr>
             <w:r>
               <w:t xml:space="preserve"> </w:t>
             </w:r>
@@ -5566,8 +5746,8 @@
                 <w:noProof/>
               </w:rPr>
               <w:drawing>
-                <wp:inline distT="0" distB="0" distL="0" distR="0" wp14:anchorId="051D0B10" wp14:editId="463E1704">
-                  <wp:extent cx="3228975" cy="5642382"/>
+                <wp:inline distT="0" distB="0" distL="0" distR="0" wp14:anchorId="051D0B10" wp14:editId="041F03B8">
+                  <wp:extent cx="3024000" cy="5881632"/>
                   <wp:effectExtent l="0" t="0" r="0" b="0"/>
                   <wp:docPr id="2" name="Imagem 2"/>
                   <wp:cNvGraphicFramePr>
@@ -5581,7 +5761,7 @@
                           <pic:cNvPicPr/>
                         </pic:nvPicPr>
                         <pic:blipFill>
-                          <a:blip r:embed="rId9">
+                          <a:blip r:embed="rId15">
                             <a:extLst>
                               <a:ext uri="{28A0092B-C50C-407E-A947-70E740481C1C}">
                                 <a14:useLocalDpi xmlns:a14="http://schemas.microsoft.com/office/drawing/2010/main" val="0"/>
@@ -5595,7 +5775,7 @@
                         <pic:spPr>
                           <a:xfrm>
                             <a:off x="0" y="0"/>
-                            <a:ext cx="3296512" cy="5760399"/>
+                            <a:ext cx="3024000" cy="5881632"/>
                           </a:xfrm>
                           <a:prstGeom prst="rect">
                             <a:avLst/>
@@ -5608,6 +5788,21 @@
               </w:drawing>
             </w:r>
           </w:p>
+          <w:p>
+            <w:pPr>
+              <w:pStyle w:val="Didascalia"/>
+              <w:jc w:val="both"/>
+            </w:pPr>
+            <w:r>
+              <w:t xml:space="preserve">Tela </w:t>
+            </w:r>
+            <w:r>
+              <w:t>6</w:t>
+            </w:r>
+            <w:r>
+              <w:t xml:space="preserve"> - Tela de serviços solicitados ao Prestador de Serviço</w:t>
+            </w:r>
+          </w:p>
           <w:p/>
           <w:p>
             <w:r>
@@ -5620,16 +5815,17 @@
           <w:p/>
           <w:p/>
           <w:p/>
-          <w:p/>
-          <w:p/>
-          <w:p>
+          <w:p>
+            <w:pPr>
+              <w:keepNext/>
+            </w:pPr>
             <w:r>
               <w:rPr>
                 <w:noProof/>
               </w:rPr>
               <w:drawing>
-                <wp:inline distT="0" distB="0" distL="0" distR="0" wp14:anchorId="6A4FC534" wp14:editId="114D40F9">
-                  <wp:extent cx="3228975" cy="5642382"/>
+                <wp:inline distT="0" distB="0" distL="0" distR="0" wp14:anchorId="6A4FC534" wp14:editId="37C95079">
+                  <wp:extent cx="3024000" cy="5881632"/>
                   <wp:effectExtent l="0" t="0" r="0" b="0"/>
                   <wp:docPr id="3" name="Imagem 3"/>
                   <wp:cNvGraphicFramePr>
@@ -5643,7 +5839,7 @@
                           <pic:cNvPicPr/>
                         </pic:nvPicPr>
                         <pic:blipFill>
-                          <a:blip r:embed="rId9">
+                          <a:blip r:embed="rId16">
                             <a:extLst>
                               <a:ext uri="{28A0092B-C50C-407E-A947-70E740481C1C}">
                                 <a14:useLocalDpi xmlns:a14="http://schemas.microsoft.com/office/drawing/2010/main" val="0"/>
@@ -5657,7 +5853,7 @@
                         <pic:spPr>
                           <a:xfrm>
                             <a:off x="0" y="0"/>
-                            <a:ext cx="3296512" cy="5760399"/>
+                            <a:ext cx="3024000" cy="5881632"/>
                           </a:xfrm>
                           <a:prstGeom prst="rect">
                             <a:avLst/>
@@ -5670,6 +5866,26 @@
               </w:drawing>
             </w:r>
           </w:p>
+          <w:p>
+            <w:pPr>
+              <w:pStyle w:val="Didascalia"/>
+              <w:jc w:val="both"/>
+            </w:pPr>
+            <w:r>
+              <w:t xml:space="preserve">Tela </w:t>
+            </w:r>
+            <w:fldSimple w:instr=" SEQ Tela \* ARABIC ">
+              <w:r>
+                <w:rPr>
+                  <w:noProof/>
+                </w:rPr>
+                <w:t>6</w:t>
+              </w:r>
+            </w:fldSimple>
+            <w:r>
+              <w:t xml:space="preserve"> - Tela de serviços que o Prestador de Serviços oferece</w:t>
+            </w:r>
+          </w:p>
           <w:p/>
           <w:p/>
         </w:tc>
@@ -5677,12 +5893,154 @@
     </w:tbl>
     <w:p>
       <w:r>
+        <w:lastRenderedPageBreak/>
         <w:br w:type="page"/>
       </w:r>
     </w:p>
     <w:p>
       <w:pPr>
-        <w:pStyle w:val="PargrafodaLista"/>
+        <w:jc w:val="left"/>
+        <w:sectPr>
+          <w:headerReference w:type="default" r:id="rId17"/>
+          <w:footerReference w:type="default" r:id="rId18"/>
+          <w:pgSz w:w="11906" w:h="16838"/>
+          <w:pgMar w:top="720" w:right="720" w:bottom="720" w:left="720" w:header="708" w:footer="708" w:gutter="0"/>
+          <w:cols w:space="708"/>
+          <w:docGrid w:linePitch="360"/>
+        </w:sectPr>
+      </w:pPr>
+    </w:p>
+    <w:p>
+      <w:pPr>
+        <w:jc w:val="left"/>
+      </w:pPr>
+    </w:p>
+    <w:p>
+      <w:pPr>
+        <w:jc w:val="left"/>
+      </w:pPr>
+    </w:p>
+    <w:p>
+      <w:pPr>
+        <w:jc w:val="left"/>
+      </w:pPr>
+    </w:p>
+    <w:p>
+      <w:pPr>
+        <w:keepNext/>
+        <w:jc w:val="left"/>
+      </w:pPr>
+      <w:r>
+        <w:rPr>
+          <w:noProof/>
+        </w:rPr>
+        <w:drawing>
+          <wp:inline distT="0" distB="0" distL="0" distR="0" wp14:anchorId="5688D71A" wp14:editId="5AB0D616">
+            <wp:extent cx="3023999" cy="5881631"/>
+            <wp:effectExtent l="0" t="0" r="0" b="0"/>
+            <wp:docPr id="6" name="Imagem 4"/>
+            <wp:cNvGraphicFramePr>
+              <a:graphicFrameLocks xmlns:a="http://schemas.openxmlformats.org/drawingml/2006/main" noChangeAspect="1"/>
+            </wp:cNvGraphicFramePr>
+            <a:graphic xmlns:a="http://schemas.openxmlformats.org/drawingml/2006/main">
+              <a:graphicData uri="http://schemas.openxmlformats.org/drawingml/2006/picture">
+                <pic:pic xmlns:pic="http://schemas.openxmlformats.org/drawingml/2006/picture">
+                  <pic:nvPicPr>
+                    <pic:cNvPr id="0" name=""/>
+                    <pic:cNvPicPr/>
+                  </pic:nvPicPr>
+                  <pic:blipFill>
+                    <a:blip r:embed="rId19">
+                      <a:extLst>
+                        <a:ext uri="{28A0092B-C50C-407E-A947-70E740481C1C}">
+                          <a14:useLocalDpi xmlns:a14="http://schemas.microsoft.com/office/drawing/2010/main" val="0"/>
+                        </a:ext>
+                      </a:extLst>
+                    </a:blip>
+                    <a:stretch>
+                      <a:fillRect/>
+                    </a:stretch>
+                  </pic:blipFill>
+                  <pic:spPr>
+                    <a:xfrm>
+                      <a:off x="0" y="0"/>
+                      <a:ext cx="3023999" cy="5881631"/>
+                    </a:xfrm>
+                    <a:prstGeom prst="rect">
+                      <a:avLst/>
+                    </a:prstGeom>
+                  </pic:spPr>
+                </pic:pic>
+              </a:graphicData>
+            </a:graphic>
+          </wp:inline>
+        </w:drawing>
+      </w:r>
+    </w:p>
+    <w:p>
+      <w:pPr>
+        <w:pStyle w:val="Didascalia"/>
+        <w:jc w:val="left"/>
+      </w:pPr>
+      <w:r>
+        <w:t xml:space="preserve">Tela </w:t>
+      </w:r>
+      <w:fldSimple w:instr=" SEQ Tela \* ARABIC ">
+        <w:r>
+          <w:rPr>
+            <w:noProof/>
+          </w:rPr>
+          <w:t>7</w:t>
+        </w:r>
+      </w:fldSimple>
+      <w:r>
+        <w:t xml:space="preserve"> - Tela de edição de um serviço oferecido pelo Prestado de Serviços</w:t>
+      </w:r>
+    </w:p>
+    <w:p>
+      <w:pPr>
+        <w:jc w:val="left"/>
+      </w:pPr>
+    </w:p>
+    <w:p>
+      <w:pPr>
+        <w:jc w:val="left"/>
+      </w:pPr>
+    </w:p>
+    <w:p>
+      <w:pPr>
+        <w:jc w:val="left"/>
+      </w:pPr>
+    </w:p>
+    <w:p>
+      <w:pPr>
+        <w:jc w:val="left"/>
+        <w:sectPr>
+          <w:type w:val="continuous"/>
+          <w:pgSz w:w="11906" w:h="16838"/>
+          <w:pgMar w:top="720" w:right="720" w:bottom="720" w:left="720" w:header="708" w:footer="708" w:gutter="0"/>
+          <w:cols w:num="2" w:space="709"/>
+          <w:docGrid w:linePitch="360"/>
+        </w:sectPr>
+      </w:pPr>
+    </w:p>
+    <w:p>
+      <w:pPr>
+        <w:jc w:val="left"/>
+      </w:pPr>
+    </w:p>
+    <w:p>
+      <w:pPr>
+        <w:jc w:val="left"/>
+      </w:pPr>
+      <w:r>
+        <w:br w:type="page"/>
+      </w:r>
+    </w:p>
+    <w:p/>
+    <w:p>
+      <w:pPr>
+        <w:pStyle w:val="Paragrafoelenco"/>
         <w:numPr>
           <w:ilvl w:val="0"/>
           <w:numId w:val="3"/>
@@ -5690,7 +6048,6 @@
         <w:spacing w:before="240" w:after="0"/>
       </w:pPr>
       <w:r>
-        <w:lastRenderedPageBreak/>
         <w:t xml:space="preserve">Descreva aqui quais </w:t>
       </w:r>
       <w:r>
@@ -5716,7 +6073,7 @@
     </w:p>
     <w:tbl>
       <w:tblPr>
-        <w:tblStyle w:val="Tabelacomgrade"/>
+        <w:tblStyle w:val="Grigliatabella"/>
         <w:tblW w:w="0" w:type="auto"/>
         <w:tblLook w:val="06A0" w:firstRow="1" w:lastRow="0" w:firstColumn="1" w:lastColumn="0" w:noHBand="1" w:noVBand="1"/>
       </w:tblPr>
@@ -5726,108 +6083,357 @@
       <w:tr>
         <w:tc>
           <w:tcPr>
-            <w:tcW w:w="10466" w:type="dxa"/>
+            <w:tcW w:w="10456" w:type="dxa"/>
           </w:tcPr>
           <w:p>
             <w:pPr>
               <w:spacing w:line="480" w:lineRule="auto"/>
             </w:pPr>
+            <w:proofErr w:type="spellStart"/>
+            <w:r>
+              <w:rPr>
+                <w:b/>
+                <w:bCs/>
+              </w:rPr>
+              <w:t>Label</w:t>
+            </w:r>
+            <w:proofErr w:type="spellEnd"/>
+            <w:r>
+              <w:rPr>
+                <w:b/>
+                <w:bCs/>
+              </w:rPr>
+              <w:t>:</w:t>
+            </w:r>
+            <w:r>
+              <w:t xml:space="preserve"> serão </w:t>
+            </w:r>
+            <w:proofErr w:type="spellStart"/>
+            <w:r>
+              <w:t>utlizadas</w:t>
+            </w:r>
+            <w:proofErr w:type="spellEnd"/>
+            <w:r>
+              <w:t xml:space="preserve"> para </w:t>
+            </w:r>
+            <w:proofErr w:type="spellStart"/>
+            <w:r>
+              <w:t>desmonstra</w:t>
+            </w:r>
+            <w:proofErr w:type="spellEnd"/>
+            <w:r>
+              <w:t xml:space="preserve"> informações para o usuário (cliente e prestador de serviços). Com ela serão mostrados o nome da aplicação, as informações de um serviço (para o cliente e para o prestador de serviços), as informações de um usuário</w:t>
+            </w:r>
+            <w:r>
+              <w:t xml:space="preserve"> e</w:t>
+            </w:r>
+            <w:r>
+              <w:t xml:space="preserve"> serviço </w:t>
+            </w:r>
+            <w:r>
+              <w:t xml:space="preserve">solicitado </w:t>
+            </w:r>
+            <w:r>
+              <w:t>(para o prestador de serviços)</w:t>
+            </w:r>
           </w:p>
         </w:tc>
       </w:tr>
       <w:tr>
         <w:tc>
           <w:tcPr>
-            <w:tcW w:w="10466" w:type="dxa"/>
+            <w:tcW w:w="10456" w:type="dxa"/>
           </w:tcPr>
           <w:p>
             <w:pPr>
               <w:spacing w:line="480" w:lineRule="auto"/>
-            </w:pPr>
+              <w:rPr>
+                <w:b/>
+                <w:bCs/>
+              </w:rPr>
+            </w:pPr>
+            <w:r>
+              <w:rPr>
+                <w:b/>
+                <w:bCs/>
+              </w:rPr>
+              <w:t>Campo de texto:</w:t>
+            </w:r>
+            <w:r>
+              <w:t xml:space="preserve"> campos</w:t>
+            </w:r>
+            <w:r>
+              <w:t xml:space="preserve"> para o usuário inserir informações. </w:t>
+            </w:r>
+            <w:r>
+              <w:t xml:space="preserve">Tela 1 - </w:t>
+            </w:r>
+            <w:r>
+              <w:t xml:space="preserve">Utilizado para informar as </w:t>
+            </w:r>
+            <w:proofErr w:type="spellStart"/>
+            <w:r>
+              <w:t>credenciasis</w:t>
+            </w:r>
+            <w:proofErr w:type="spellEnd"/>
+            <w:r>
+              <w:t xml:space="preserve"> do usuário</w:t>
+            </w:r>
+            <w:r>
+              <w:t>. Tela</w:t>
+            </w:r>
+            <w:r>
+              <w:t>s 2, 4 e 6</w:t>
+            </w:r>
+            <w:r>
+              <w:t xml:space="preserve"> </w:t>
+            </w:r>
+            <w:r>
+              <w:t>– campo de filtro de um serviço pelo nome do mesmo. Tela 9 – campos de informações de um serviço a ser editado/criado por um Prestador de Serviços.</w:t>
+            </w:r>
           </w:p>
         </w:tc>
       </w:tr>
       <w:tr>
         <w:tc>
           <w:tcPr>
-            <w:tcW w:w="10466" w:type="dxa"/>
+            <w:tcW w:w="10456" w:type="dxa"/>
           </w:tcPr>
           <w:p>
             <w:pPr>
               <w:spacing w:line="480" w:lineRule="auto"/>
-            </w:pPr>
+              <w:rPr>
+                <w:b/>
+                <w:bCs/>
+              </w:rPr>
+            </w:pPr>
+            <w:r>
+              <w:rPr>
+                <w:b/>
+                <w:bCs/>
+              </w:rPr>
+              <w:t xml:space="preserve">Navegação por abas: </w:t>
+            </w:r>
+            <w:r>
+              <w:t>Telas 2</w:t>
+            </w:r>
+            <w:r>
+              <w:t xml:space="preserve"> e</w:t>
+            </w:r>
+            <w:r>
+              <w:t xml:space="preserve"> 4</w:t>
+            </w:r>
+            <w:r>
+              <w:t xml:space="preserve"> – navegação por abas da área do Cliente. Telas</w:t>
+            </w:r>
+            <w:r>
+              <w:t xml:space="preserve"> 6 e 8</w:t>
+            </w:r>
+            <w:r>
+              <w:t xml:space="preserve"> – navegação por abas da área do Prestador de serviço</w:t>
+            </w:r>
           </w:p>
         </w:tc>
       </w:tr>
       <w:tr>
         <w:tc>
           <w:tcPr>
-            <w:tcW w:w="10466" w:type="dxa"/>
+            <w:tcW w:w="10456" w:type="dxa"/>
           </w:tcPr>
           <w:p>
             <w:pPr>
               <w:spacing w:line="480" w:lineRule="auto"/>
-            </w:pPr>
+              <w:rPr>
+                <w:b/>
+                <w:bCs/>
+              </w:rPr>
+            </w:pPr>
+            <w:r>
+              <w:rPr>
+                <w:b/>
+                <w:bCs/>
+              </w:rPr>
+              <w:t>Lista:</w:t>
+            </w:r>
+            <w:r>
+              <w:t xml:space="preserve"> Tela 2 – lista de todos os serviços disponíveis na plataforma que o Cliente pode solicitar. Tela 4 – lista de</w:t>
+            </w:r>
+            <w:r>
+              <w:rPr>
+                <w:b/>
+                <w:bCs/>
+              </w:rPr>
+              <w:t xml:space="preserve"> </w:t>
+            </w:r>
+            <w:r>
+              <w:t>to</w:t>
+            </w:r>
+            <w:r>
+              <w:t>dos os serviços solicitados pelo Cliente. Tela 6 – lista de todos os serviços solicitados ao Prestador de Serviços. Tela 8 – lista de todos os serviços que um Prestador de Serviços cadastrou</w:t>
+            </w:r>
           </w:p>
         </w:tc>
       </w:tr>
       <w:tr>
         <w:tc>
           <w:tcPr>
-            <w:tcW w:w="10466" w:type="dxa"/>
+            <w:tcW w:w="10456" w:type="dxa"/>
           </w:tcPr>
           <w:p>
             <w:pPr>
               <w:spacing w:line="480" w:lineRule="auto"/>
             </w:pPr>
-          </w:p>
-        </w:tc>
-      </w:tr>
-      <w:tr>
-        <w:tc>
-          <w:tcPr>
-            <w:tcW w:w="10466" w:type="dxa"/>
-          </w:tcPr>
-          <w:p>
-            <w:pPr>
-              <w:spacing w:line="480" w:lineRule="auto"/>
-            </w:pPr>
-          </w:p>
-        </w:tc>
-      </w:tr>
-      <w:tr>
-        <w:tc>
-          <w:tcPr>
-            <w:tcW w:w="10466" w:type="dxa"/>
-          </w:tcPr>
-          <w:p>
-            <w:pPr>
-              <w:spacing w:line="480" w:lineRule="auto"/>
-            </w:pPr>
-          </w:p>
-        </w:tc>
-      </w:tr>
-      <w:tr>
-        <w:tc>
-          <w:tcPr>
-            <w:tcW w:w="10466" w:type="dxa"/>
-          </w:tcPr>
-          <w:p>
-            <w:pPr>
-              <w:spacing w:line="480" w:lineRule="auto"/>
-            </w:pPr>
-          </w:p>
-        </w:tc>
-      </w:tr>
-      <w:tr>
-        <w:tc>
-          <w:tcPr>
-            <w:tcW w:w="10466" w:type="dxa"/>
-          </w:tcPr>
-          <w:p>
-            <w:pPr>
-              <w:spacing w:line="480" w:lineRule="auto"/>
-            </w:pPr>
+            <w:r>
+              <w:rPr>
+                <w:b/>
+                <w:bCs/>
+              </w:rPr>
+              <w:t xml:space="preserve">Botão: </w:t>
+            </w:r>
+            <w:r>
+              <w:t>Tela 1 – botão para acessar a aplicação</w:t>
+            </w:r>
+            <w:r>
+              <w:t xml:space="preserve"> (Tela 2 caso seja um Cliente ou Tela 6 caso seja um Prestador de Serviços</w:t>
+            </w:r>
+            <w:proofErr w:type="gramStart"/>
+            <w:r>
+              <w:t xml:space="preserve">) </w:t>
+            </w:r>
+            <w:r>
+              <w:t>.</w:t>
+            </w:r>
+            <w:proofErr w:type="gramEnd"/>
+            <w:r>
+              <w:t xml:space="preserve"> Tela 2 – botão de desconectar da conta (Sair), botão de busca e botão para acessar tela de informações de um serviço</w:t>
+            </w:r>
+            <w:r>
+              <w:t xml:space="preserve"> (Tela 3). Tela 3 -botão para voltar para a página principal do Cliente (Tela 2) e botão para solicitar um serviço. Tela 4 - </w:t>
+            </w:r>
+            <w:r>
+              <w:t>botão de desconectar da conta (Sair), botão de busca e botão para acessar tela de informações de um serviço</w:t>
+            </w:r>
+            <w:r>
+              <w:t xml:space="preserve"> solicitado</w:t>
+            </w:r>
+            <w:r>
+              <w:t xml:space="preserve"> (Tela </w:t>
+            </w:r>
+            <w:r>
+              <w:t>5</w:t>
+            </w:r>
+            <w:r>
+              <w:t>)</w:t>
+            </w:r>
+            <w:r>
+              <w:t xml:space="preserve">. </w:t>
+            </w:r>
+            <w:r>
+              <w:t xml:space="preserve">Tela </w:t>
+            </w:r>
+            <w:r>
+              <w:t>5</w:t>
+            </w:r>
+            <w:r>
+              <w:t xml:space="preserve"> -botão para voltar para a página principal do Cliente (Tela 2) e botão para </w:t>
+            </w:r>
+            <w:r>
+              <w:t xml:space="preserve">cancelar </w:t>
+            </w:r>
+            <w:r>
+              <w:t>um serviço</w:t>
+            </w:r>
+            <w:r>
+              <w:t xml:space="preserve"> solicitado. Tela 6 - </w:t>
+            </w:r>
+            <w:r>
+              <w:t>botão de desconectar da conta (Sair</w:t>
+            </w:r>
+            <w:r>
+              <w:t>, volta para a Tela 1</w:t>
+            </w:r>
+            <w:r>
+              <w:t>), botão de busca</w:t>
+            </w:r>
+            <w:r>
+              <w:t xml:space="preserve">, </w:t>
+            </w:r>
+            <w:r>
+              <w:t>botão para acessar tela de informações de um serviço</w:t>
+            </w:r>
+            <w:r>
+              <w:t xml:space="preserve"> solicitado ao Prestador de Serviços</w:t>
+            </w:r>
+            <w:r>
+              <w:t xml:space="preserve"> (Tela </w:t>
+            </w:r>
+            <w:r>
+              <w:t>7</w:t>
+            </w:r>
+            <w:r>
+              <w:t>)</w:t>
+            </w:r>
+            <w:r>
+              <w:t xml:space="preserve"> e botões de aceitar e rejeitar solicitação de serviço. Tela 7 - </w:t>
+            </w:r>
+            <w:r>
+              <w:t xml:space="preserve">botão para voltar para a página principal do </w:t>
+            </w:r>
+            <w:r>
+              <w:t>Prestador de Serviços</w:t>
+            </w:r>
+            <w:r>
+              <w:t xml:space="preserve"> (Tela </w:t>
+            </w:r>
+            <w:r>
+              <w:t>6</w:t>
+            </w:r>
+            <w:r>
+              <w:t>) e botão para cancelar um serviço solicitado</w:t>
+            </w:r>
+            <w:r>
+              <w:t xml:space="preserve">. Tela 8 - </w:t>
+            </w:r>
+            <w:r>
+              <w:t>botão de desconectar da conta (Sair</w:t>
+            </w:r>
+            <w:r>
+              <w:t>, volta para a Tela 1</w:t>
+            </w:r>
+            <w:r>
+              <w:t xml:space="preserve">), botão de </w:t>
+            </w:r>
+            <w:r>
+              <w:t xml:space="preserve">adicionar novo </w:t>
+            </w:r>
+            <w:r>
+              <w:lastRenderedPageBreak/>
+              <w:t>serviço (Tela 9) e</w:t>
+            </w:r>
+            <w:r>
+              <w:t xml:space="preserve"> botão </w:t>
+            </w:r>
+            <w:r>
+              <w:t xml:space="preserve">editar um serviço cadastrado </w:t>
+            </w:r>
+            <w:r>
+              <w:t>(Tela 9)</w:t>
+            </w:r>
+            <w:r>
+              <w:t xml:space="preserve">. Tela 9 - </w:t>
+            </w:r>
+            <w:r>
+              <w:t xml:space="preserve">botão para voltar para a página principal do Prestador de Serviços (Tela 6) e botão para </w:t>
+            </w:r>
+            <w:r>
+              <w:t>salvar o</w:t>
+            </w:r>
+            <w:r>
+              <w:t xml:space="preserve"> serviço </w:t>
+            </w:r>
+            <w:r>
+              <w:t>criado/editado.</w:t>
+            </w:r>
           </w:p>
         </w:tc>
       </w:tr>
@@ -5839,7 +6445,7 @@
     </w:p>
     <w:p>
       <w:pPr>
-        <w:pStyle w:val="PargrafodaLista"/>
+        <w:pStyle w:val="Paragrafoelenco"/>
         <w:numPr>
           <w:ilvl w:val="0"/>
           <w:numId w:val="3"/>
@@ -5872,7 +6478,7 @@
       </w:r>
       <w:r>
         <w:rPr>
-          <w:rStyle w:val="Refdenotaderodap"/>
+          <w:rStyle w:val="Rimandonotaapidipagina"/>
           <w:b/>
           <w:bCs/>
         </w:rPr>
@@ -5894,7 +6500,7 @@
     </w:p>
     <w:tbl>
       <w:tblPr>
-        <w:tblStyle w:val="Tabelacomgrade"/>
+        <w:tblStyle w:val="Grigliatabella"/>
         <w:tblW w:w="0" w:type="auto"/>
         <w:tblLook w:val="06A0" w:firstRow="1" w:lastRow="0" w:firstColumn="1" w:lastColumn="0" w:noHBand="1" w:noVBand="1"/>
       </w:tblPr>
@@ -5904,108 +6510,15 @@
       <w:tr>
         <w:tc>
           <w:tcPr>
-            <w:tcW w:w="10466" w:type="dxa"/>
+            <w:tcW w:w="10456" w:type="dxa"/>
           </w:tcPr>
           <w:p>
             <w:pPr>
               <w:spacing w:line="480" w:lineRule="auto"/>
             </w:pPr>
-          </w:p>
-        </w:tc>
-      </w:tr>
-      <w:tr>
-        <w:tc>
-          <w:tcPr>
-            <w:tcW w:w="10466" w:type="dxa"/>
-          </w:tcPr>
-          <w:p>
-            <w:pPr>
-              <w:spacing w:line="480" w:lineRule="auto"/>
-            </w:pPr>
-          </w:p>
-        </w:tc>
-      </w:tr>
-      <w:tr>
-        <w:tc>
-          <w:tcPr>
-            <w:tcW w:w="10466" w:type="dxa"/>
-          </w:tcPr>
-          <w:p>
-            <w:pPr>
-              <w:spacing w:line="480" w:lineRule="auto"/>
-            </w:pPr>
-          </w:p>
-        </w:tc>
-      </w:tr>
-      <w:tr>
-        <w:tc>
-          <w:tcPr>
-            <w:tcW w:w="10466" w:type="dxa"/>
-          </w:tcPr>
-          <w:p>
-            <w:pPr>
-              <w:spacing w:line="480" w:lineRule="auto"/>
-            </w:pPr>
-          </w:p>
-        </w:tc>
-      </w:tr>
-      <w:tr>
-        <w:tc>
-          <w:tcPr>
-            <w:tcW w:w="10466" w:type="dxa"/>
-          </w:tcPr>
-          <w:p>
-            <w:pPr>
-              <w:spacing w:line="480" w:lineRule="auto"/>
-            </w:pPr>
-          </w:p>
-        </w:tc>
-      </w:tr>
-      <w:tr>
-        <w:tc>
-          <w:tcPr>
-            <w:tcW w:w="10466" w:type="dxa"/>
-          </w:tcPr>
-          <w:p>
-            <w:pPr>
-              <w:spacing w:line="480" w:lineRule="auto"/>
-            </w:pPr>
-          </w:p>
-        </w:tc>
-      </w:tr>
-      <w:tr>
-        <w:tc>
-          <w:tcPr>
-            <w:tcW w:w="10466" w:type="dxa"/>
-          </w:tcPr>
-          <w:p>
-            <w:pPr>
-              <w:spacing w:line="480" w:lineRule="auto"/>
-            </w:pPr>
-          </w:p>
-        </w:tc>
-      </w:tr>
-      <w:tr>
-        <w:tc>
-          <w:tcPr>
-            <w:tcW w:w="10466" w:type="dxa"/>
-          </w:tcPr>
-          <w:p>
-            <w:pPr>
-              <w:spacing w:line="480" w:lineRule="auto"/>
-            </w:pPr>
-          </w:p>
-        </w:tc>
-      </w:tr>
-      <w:tr>
-        <w:tc>
-          <w:tcPr>
-            <w:tcW w:w="10466" w:type="dxa"/>
-          </w:tcPr>
-          <w:p>
-            <w:pPr>
-              <w:spacing w:line="480" w:lineRule="auto"/>
-            </w:pPr>
+            <w:r>
+              <w:t>Não serão utilizados componentes sonoros</w:t>
+            </w:r>
           </w:p>
         </w:tc>
       </w:tr>
@@ -6025,7 +6538,7 @@
     </w:p>
     <w:tbl>
       <w:tblPr>
-        <w:tblStyle w:val="Tabelacomgrade"/>
+        <w:tblStyle w:val="Grigliatabella"/>
         <w:tblW w:w="0" w:type="auto"/>
         <w:tblBorders>
           <w:top w:val="single" w:sz="18" w:space="0" w:color="auto"/>
@@ -6051,7 +6564,7 @@
           </w:tcPr>
           <w:p>
             <w:pPr>
-              <w:pStyle w:val="Ttulo2"/>
+              <w:pStyle w:val="Titolo2"/>
               <w:numPr>
                 <w:ilvl w:val="0"/>
                 <w:numId w:val="5"/>
@@ -6141,16 +6654,478 @@
         </w:rPr>
         <w:t>outros componentes de tela.</w:t>
       </w:r>
-      <w:r>
+    </w:p>
+    <w:p>
+      <w:pPr>
+        <w:spacing w:after="0"/>
         <w:rPr>
           <w:szCs w:val="24"/>
         </w:rPr>
-        <w:br w:type="page"/>
-      </w:r>
+      </w:pPr>
+    </w:p>
+    <w:p>
+      <w:pPr>
+        <w:spacing w:after="0"/>
+        <w:rPr>
+          <w:szCs w:val="24"/>
+        </w:rPr>
+        <w:sectPr>
+          <w:type w:val="continuous"/>
+          <w:pgSz w:w="11906" w:h="16838"/>
+          <w:pgMar w:top="720" w:right="720" w:bottom="720" w:left="720" w:header="708" w:footer="708" w:gutter="0"/>
+          <w:cols w:space="708"/>
+          <w:docGrid w:linePitch="360"/>
+        </w:sectPr>
+      </w:pPr>
+    </w:p>
+    <w:p>
+      <w:pPr>
+        <w:keepNext/>
+        <w:spacing w:after="0"/>
+      </w:pPr>
+      <w:r>
+        <w:rPr>
+          <w:noProof/>
+          <w:szCs w:val="24"/>
+        </w:rPr>
+        <w:drawing>
+          <wp:inline distT="0" distB="0" distL="0" distR="0" wp14:anchorId="7F1635C2" wp14:editId="104FA35B">
+            <wp:extent cx="3097530" cy="4014470"/>
+            <wp:effectExtent l="0" t="0" r="1270" b="0"/>
+            <wp:docPr id="7" name="Immagine 7"/>
+            <wp:cNvGraphicFramePr>
+              <a:graphicFrameLocks xmlns:a="http://schemas.openxmlformats.org/drawingml/2006/main" noChangeAspect="1"/>
+            </wp:cNvGraphicFramePr>
+            <a:graphic xmlns:a="http://schemas.openxmlformats.org/drawingml/2006/main">
+              <a:graphicData uri="http://schemas.openxmlformats.org/drawingml/2006/picture">
+                <pic:pic xmlns:pic="http://schemas.openxmlformats.org/drawingml/2006/picture">
+                  <pic:nvPicPr>
+                    <pic:cNvPr id="7" name="Prototipo - Tela 1.1.png"/>
+                    <pic:cNvPicPr/>
+                  </pic:nvPicPr>
+                  <pic:blipFill>
+                    <a:blip r:embed="rId20">
+                      <a:extLst>
+                        <a:ext uri="{28A0092B-C50C-407E-A947-70E740481C1C}">
+                          <a14:useLocalDpi xmlns:a14="http://schemas.microsoft.com/office/drawing/2010/main" val="0"/>
+                        </a:ext>
+                      </a:extLst>
+                    </a:blip>
+                    <a:stretch>
+                      <a:fillRect/>
+                    </a:stretch>
+                  </pic:blipFill>
+                  <pic:spPr>
+                    <a:xfrm>
+                      <a:off x="0" y="0"/>
+                      <a:ext cx="3097530" cy="4014470"/>
+                    </a:xfrm>
+                    <a:prstGeom prst="rect">
+                      <a:avLst/>
+                    </a:prstGeom>
+                  </pic:spPr>
+                </pic:pic>
+              </a:graphicData>
+            </a:graphic>
+          </wp:inline>
+        </w:drawing>
+      </w:r>
+    </w:p>
+    <w:p>
+      <w:pPr>
+        <w:spacing w:after="0"/>
+        <w:rPr>
+          <w:szCs w:val="24"/>
+        </w:rPr>
+      </w:pPr>
+      <w:r>
+        <w:rPr>
+          <w:szCs w:val="24"/>
+        </w:rPr>
+        <w:t>Tela 1 sem nenhuma informação de usuário informada</w:t>
+      </w:r>
+      <w:r>
+        <w:rPr>
+          <w:szCs w:val="24"/>
+        </w:rPr>
+        <w:t>.</w:t>
+      </w:r>
+    </w:p>
+    <w:p>
+      <w:pPr>
+        <w:spacing w:after="0"/>
+        <w:rPr>
+          <w:szCs w:val="24"/>
+        </w:rPr>
+      </w:pPr>
+      <w:r>
+        <w:rPr>
+          <w:szCs w:val="24"/>
+        </w:rPr>
+        <w:br w:type="column"/>
+      </w:r>
+      <w:r>
+        <w:rPr>
+          <w:noProof/>
+          <w:szCs w:val="24"/>
+        </w:rPr>
+        <w:drawing>
+          <wp:inline distT="0" distB="0" distL="0" distR="0" wp14:anchorId="152A2FB2" wp14:editId="76620FF2">
+            <wp:extent cx="3097530" cy="4014470"/>
+            <wp:effectExtent l="0" t="0" r="1270" b="0"/>
+            <wp:docPr id="9" name="Immagine 9"/>
+            <wp:cNvGraphicFramePr>
+              <a:graphicFrameLocks xmlns:a="http://schemas.openxmlformats.org/drawingml/2006/main" noChangeAspect="1"/>
+            </wp:cNvGraphicFramePr>
+            <a:graphic xmlns:a="http://schemas.openxmlformats.org/drawingml/2006/main">
+              <a:graphicData uri="http://schemas.openxmlformats.org/drawingml/2006/picture">
+                <pic:pic xmlns:pic="http://schemas.openxmlformats.org/drawingml/2006/picture">
+                  <pic:nvPicPr>
+                    <pic:cNvPr id="9" name="Prototipo - Tela 1.2.png"/>
+                    <pic:cNvPicPr/>
+                  </pic:nvPicPr>
+                  <pic:blipFill>
+                    <a:blip r:embed="rId21">
+                      <a:extLst>
+                        <a:ext uri="{28A0092B-C50C-407E-A947-70E740481C1C}">
+                          <a14:useLocalDpi xmlns:a14="http://schemas.microsoft.com/office/drawing/2010/main" val="0"/>
+                        </a:ext>
+                      </a:extLst>
+                    </a:blip>
+                    <a:stretch>
+                      <a:fillRect/>
+                    </a:stretch>
+                  </pic:blipFill>
+                  <pic:spPr>
+                    <a:xfrm>
+                      <a:off x="0" y="0"/>
+                      <a:ext cx="3097530" cy="4014470"/>
+                    </a:xfrm>
+                    <a:prstGeom prst="rect">
+                      <a:avLst/>
+                    </a:prstGeom>
+                  </pic:spPr>
+                </pic:pic>
+              </a:graphicData>
+            </a:graphic>
+          </wp:inline>
+        </w:drawing>
+      </w:r>
+    </w:p>
+    <w:p>
+      <w:pPr>
+        <w:spacing w:after="0"/>
+        <w:rPr>
+          <w:szCs w:val="24"/>
+        </w:rPr>
+      </w:pPr>
+      <w:r>
+        <w:rPr>
+          <w:szCs w:val="24"/>
+        </w:rPr>
+        <w:t xml:space="preserve">Tela 1 após usuário inserir dados de </w:t>
+      </w:r>
+      <w:proofErr w:type="spellStart"/>
+      <w:r>
+        <w:rPr>
+          <w:szCs w:val="24"/>
+        </w:rPr>
+        <w:t>login</w:t>
+      </w:r>
+      <w:proofErr w:type="spellEnd"/>
+      <w:r>
+        <w:rPr>
+          <w:szCs w:val="24"/>
+        </w:rPr>
+        <w:t xml:space="preserve">. O botão “Entrar” aciona o método </w:t>
+      </w:r>
+      <w:proofErr w:type="gramStart"/>
+      <w:r>
+        <w:rPr>
+          <w:szCs w:val="24"/>
+        </w:rPr>
+        <w:t>entrar</w:t>
+      </w:r>
+      <w:r>
+        <w:rPr>
+          <w:szCs w:val="24"/>
+        </w:rPr>
+        <w:t>(</w:t>
+      </w:r>
+      <w:proofErr w:type="gramEnd"/>
+      <w:r>
+        <w:rPr>
+          <w:szCs w:val="24"/>
+        </w:rPr>
+        <w:t>)</w:t>
+      </w:r>
+      <w:r>
+        <w:rPr>
+          <w:szCs w:val="24"/>
+        </w:rPr>
+        <w:t xml:space="preserve"> da classe </w:t>
+      </w:r>
+      <w:proofErr w:type="spellStart"/>
+      <w:r>
+        <w:rPr>
+          <w:szCs w:val="24"/>
+        </w:rPr>
+        <w:t>Login</w:t>
+      </w:r>
+      <w:proofErr w:type="spellEnd"/>
+    </w:p>
+    <w:p>
+      <w:pPr>
+        <w:spacing w:after="0"/>
+        <w:rPr>
+          <w:szCs w:val="24"/>
+        </w:rPr>
+      </w:pPr>
+      <w:r>
+        <w:rPr>
+          <w:noProof/>
+          <w:szCs w:val="24"/>
+        </w:rPr>
+        <w:lastRenderedPageBreak/>
+        <w:drawing>
+          <wp:inline distT="0" distB="0" distL="0" distR="0" wp14:anchorId="79D914DA" wp14:editId="67BAAA27">
+            <wp:extent cx="3097306" cy="4014470"/>
+            <wp:effectExtent l="0" t="0" r="1905" b="0"/>
+            <wp:docPr id="13" name="Immagine 13"/>
+            <wp:cNvGraphicFramePr>
+              <a:graphicFrameLocks xmlns:a="http://schemas.openxmlformats.org/drawingml/2006/main" noChangeAspect="1"/>
+            </wp:cNvGraphicFramePr>
+            <a:graphic xmlns:a="http://schemas.openxmlformats.org/drawingml/2006/main">
+              <a:graphicData uri="http://schemas.openxmlformats.org/drawingml/2006/picture">
+                <pic:pic xmlns:pic="http://schemas.openxmlformats.org/drawingml/2006/picture">
+                  <pic:nvPicPr>
+                    <pic:cNvPr id="9" name="Prototipo - Tela 1.2.png"/>
+                    <pic:cNvPicPr/>
+                  </pic:nvPicPr>
+                  <pic:blipFill>
+                    <a:blip r:embed="rId22">
+                      <a:extLst>
+                        <a:ext uri="{28A0092B-C50C-407E-A947-70E740481C1C}">
+                          <a14:useLocalDpi xmlns:a14="http://schemas.microsoft.com/office/drawing/2010/main" val="0"/>
+                        </a:ext>
+                      </a:extLst>
+                    </a:blip>
+                    <a:stretch>
+                      <a:fillRect/>
+                    </a:stretch>
+                  </pic:blipFill>
+                  <pic:spPr>
+                    <a:xfrm>
+                      <a:off x="0" y="0"/>
+                      <a:ext cx="3097306" cy="4014470"/>
+                    </a:xfrm>
+                    <a:prstGeom prst="rect">
+                      <a:avLst/>
+                    </a:prstGeom>
+                  </pic:spPr>
+                </pic:pic>
+              </a:graphicData>
+            </a:graphic>
+          </wp:inline>
+        </w:drawing>
+      </w:r>
+    </w:p>
+    <w:p>
+      <w:pPr>
+        <w:spacing w:after="0"/>
+        <w:rPr>
+          <w:szCs w:val="24"/>
+        </w:rPr>
+      </w:pPr>
+    </w:p>
+    <w:p>
+      <w:pPr>
+        <w:spacing w:after="0"/>
+        <w:rPr>
+          <w:szCs w:val="24"/>
+        </w:rPr>
+      </w:pPr>
+      <w:r>
+        <w:rPr>
+          <w:szCs w:val="24"/>
+        </w:rPr>
+        <w:t>Tela 2 mostrando os serviços disponíveis para o Cliente, ao clicar no botão “Sair”</w:t>
+      </w:r>
+      <w:r>
+        <w:rPr>
+          <w:szCs w:val="24"/>
+        </w:rPr>
+        <w:t>.</w:t>
+      </w:r>
+    </w:p>
+    <w:p>
+      <w:pPr>
+        <w:pStyle w:val="Paragrafoelenco"/>
+        <w:numPr>
+          <w:ilvl w:val="0"/>
+          <w:numId w:val="10"/>
+        </w:numPr>
+        <w:spacing w:after="0"/>
+        <w:rPr>
+          <w:szCs w:val="24"/>
+        </w:rPr>
+      </w:pPr>
+      <w:r>
+        <w:rPr>
+          <w:szCs w:val="24"/>
+        </w:rPr>
+        <w:t xml:space="preserve">Ao clicar em “Minhas Solicitações” o usuário e alterado para a Tela 3, isso ocorre sem chamar nenhum método já que está sendo utilizado o </w:t>
+      </w:r>
+      <w:proofErr w:type="spellStart"/>
+      <w:r>
+        <w:rPr>
+          <w:szCs w:val="24"/>
+        </w:rPr>
+        <w:t>widget</w:t>
+      </w:r>
+      <w:proofErr w:type="spellEnd"/>
+      <w:r>
+        <w:rPr>
+          <w:szCs w:val="24"/>
+        </w:rPr>
+        <w:t xml:space="preserve"> </w:t>
+      </w:r>
+      <w:proofErr w:type="spellStart"/>
+      <w:r>
+        <w:rPr>
+          <w:szCs w:val="24"/>
+        </w:rPr>
+        <w:t>TabbedPanel</w:t>
+      </w:r>
+      <w:proofErr w:type="spellEnd"/>
+      <w:r>
+        <w:rPr>
+          <w:szCs w:val="24"/>
+        </w:rPr>
+        <w:t xml:space="preserve">. </w:t>
+      </w:r>
+    </w:p>
+    <w:p>
+      <w:pPr>
+        <w:pStyle w:val="Paragrafoelenco"/>
+        <w:numPr>
+          <w:ilvl w:val="0"/>
+          <w:numId w:val="10"/>
+        </w:numPr>
+        <w:spacing w:after="0"/>
+        <w:rPr>
+          <w:szCs w:val="24"/>
+        </w:rPr>
+      </w:pPr>
+      <w:r>
+        <w:rPr>
+          <w:szCs w:val="24"/>
+        </w:rPr>
+        <w:t xml:space="preserve">O botão com a lupa faz uma busca de serviços que contenham o texto do </w:t>
+      </w:r>
+      <w:proofErr w:type="spellStart"/>
+      <w:r>
+        <w:rPr>
+          <w:szCs w:val="24"/>
+        </w:rPr>
+        <w:t>TextField</w:t>
+      </w:r>
+      <w:proofErr w:type="spellEnd"/>
+      <w:r>
+        <w:rPr>
+          <w:szCs w:val="24"/>
+        </w:rPr>
+        <w:t xml:space="preserve"> ao seu lado. Ele ativa o método popular_listagem() da classe </w:t>
+      </w:r>
+      <w:proofErr w:type="spellStart"/>
+      <w:r>
+        <w:rPr>
+          <w:szCs w:val="24"/>
+        </w:rPr>
+        <w:t>PrincipalCliente</w:t>
+      </w:r>
+      <w:proofErr w:type="spellEnd"/>
+    </w:p>
+    <w:p>
+      <w:pPr>
+        <w:spacing w:after="0"/>
+        <w:rPr>
+          <w:szCs w:val="24"/>
+        </w:rPr>
+      </w:pPr>
+      <w:r>
+        <w:rPr>
+          <w:szCs w:val="24"/>
+        </w:rPr>
+        <w:br w:type="column"/>
+      </w:r>
+    </w:p>
+    <w:p>
+      <w:pPr>
+        <w:spacing w:after="0"/>
+        <w:rPr>
+          <w:szCs w:val="24"/>
+        </w:rPr>
+      </w:pPr>
+    </w:p>
+    <w:p>
+      <w:pPr>
+        <w:spacing w:after="0"/>
+        <w:rPr>
+          <w:szCs w:val="24"/>
+        </w:rPr>
+      </w:pPr>
+    </w:p>
+    <w:p>
+      <w:pPr>
+        <w:spacing w:after="0"/>
+        <w:rPr>
+          <w:szCs w:val="24"/>
+        </w:rPr>
+      </w:pPr>
+    </w:p>
+    <w:p>
+      <w:pPr>
+        <w:spacing w:after="0"/>
+        <w:rPr>
+          <w:szCs w:val="24"/>
+        </w:rPr>
+      </w:pPr>
+    </w:p>
+    <w:p>
+      <w:pPr>
+        <w:spacing w:after="0"/>
+        <w:rPr>
+          <w:szCs w:val="24"/>
+        </w:rPr>
+      </w:pPr>
+    </w:p>
+    <w:p>
+      <w:pPr>
+        <w:spacing w:after="0"/>
+        <w:rPr>
+          <w:szCs w:val="24"/>
+        </w:rPr>
+      </w:pPr>
+    </w:p>
+    <w:p>
+      <w:pPr>
+        <w:spacing w:after="0"/>
+        <w:rPr>
+          <w:szCs w:val="24"/>
+        </w:rPr>
+        <w:sectPr>
+          <w:type w:val="continuous"/>
+          <w:pgSz w:w="11906" w:h="16838"/>
+          <w:pgMar w:top="720" w:right="720" w:bottom="720" w:left="720" w:header="708" w:footer="708" w:gutter="0"/>
+          <w:cols w:num="2" w:space="709"/>
+          <w:docGrid w:linePitch="360"/>
+        </w:sectPr>
+      </w:pPr>
     </w:p>
     <w:tbl>
       <w:tblPr>
-        <w:tblStyle w:val="Tabelacomgrade"/>
+        <w:tblStyle w:val="Grigliatabella"/>
         <w:tblW w:w="0" w:type="auto"/>
         <w:tblBorders>
           <w:top w:val="single" w:sz="18" w:space="0" w:color="auto"/>
@@ -6176,7 +7151,7 @@
           </w:tcPr>
           <w:p>
             <w:pPr>
-              <w:pStyle w:val="Ttulo2"/>
+              <w:pStyle w:val="Titolo2"/>
               <w:numPr>
                 <w:ilvl w:val="0"/>
                 <w:numId w:val="5"/>
@@ -6195,7 +7170,7 @@
     </w:tbl>
     <w:p>
       <w:pPr>
-        <w:pStyle w:val="Ttulo2"/>
+        <w:pStyle w:val="Titolo2"/>
         <w:spacing w:line="240" w:lineRule="auto"/>
       </w:pPr>
     </w:p>
@@ -6203,10 +7178,10 @@
       <w:pPr>
         <w:jc w:val="left"/>
       </w:pPr>
-      <w:hyperlink r:id="rId10" w:history="1">
+      <w:hyperlink r:id="rId23" w:history="1">
         <w:r>
           <w:rPr>
-            <w:rStyle w:val="Hyperlink"/>
+            <w:rStyle w:val="Collegamentoipertestuale"/>
           </w:rPr>
           <w:t>https://www.flaticon.com/free-icon/magnifying-glass_49116</w:t>
         </w:r>
@@ -6216,10 +7191,10 @@
       <w:pPr>
         <w:jc w:val="left"/>
       </w:pPr>
-      <w:hyperlink r:id="rId11" w:history="1">
+      <w:hyperlink r:id="rId24" w:history="1">
         <w:r>
           <w:rPr>
-            <w:rStyle w:val="Hyperlink"/>
+            <w:rStyle w:val="Collegamentoipertestuale"/>
           </w:rPr>
           <w:t>https://www.flaticon.com/free-icon/pencil-black-tool-interface-symbol_39681</w:t>
         </w:r>
@@ -6229,10 +7204,10 @@
       <w:pPr>
         <w:jc w:val="left"/>
       </w:pPr>
-      <w:hyperlink r:id="rId12" w:history="1">
+      <w:hyperlink r:id="rId25" w:history="1">
         <w:r>
           <w:rPr>
-            <w:rStyle w:val="Hyperlink"/>
+            <w:rStyle w:val="Collegamentoipertestuale"/>
           </w:rPr>
           <w:t>https://www.flaticon.com/free-icon/check-mark-sign_37558</w:t>
         </w:r>
@@ -6242,10 +7217,10 @@
       <w:pPr>
         <w:jc w:val="left"/>
       </w:pPr>
-      <w:hyperlink r:id="rId13" w:history="1">
+      <w:hyperlink r:id="rId26" w:history="1">
         <w:r>
           <w:rPr>
-            <w:rStyle w:val="Hyperlink"/>
+            <w:rStyle w:val="Collegamentoipertestuale"/>
           </w:rPr>
           <w:t>https://www.flaticon.com/free-icon/cross-sign_37752</w:t>
         </w:r>
@@ -6255,10 +7230,10 @@
       <w:pPr>
         <w:jc w:val="left"/>
       </w:pPr>
-      <w:hyperlink r:id="rId14" w:history="1">
+      <w:hyperlink r:id="rId27" w:history="1">
         <w:r>
           <w:rPr>
-            <w:rStyle w:val="Hyperlink"/>
+            <w:rStyle w:val="Collegamentoipertestuale"/>
           </w:rPr>
           <w:t>https://www.flaticon.com/free-icon/info-letter-interface-sign_37934</w:t>
         </w:r>
@@ -6287,7 +7262,7 @@
     </w:p>
     <w:tbl>
       <w:tblPr>
-        <w:tblStyle w:val="Tabelacomgrade"/>
+        <w:tblStyle w:val="Grigliatabella"/>
         <w:tblW w:w="0" w:type="auto"/>
         <w:tblBorders>
           <w:top w:val="single" w:sz="18" w:space="0" w:color="auto"/>
@@ -6313,7 +7288,7 @@
           </w:tcPr>
           <w:p>
             <w:pPr>
-              <w:pStyle w:val="Ttulo2"/>
+              <w:pStyle w:val="Titolo2"/>
               <w:numPr>
                 <w:ilvl w:val="0"/>
                 <w:numId w:val="5"/>
@@ -6430,7 +7405,7 @@
     </w:p>
     <w:tbl>
       <w:tblPr>
-        <w:tblStyle w:val="Tabelacomgrade"/>
+        <w:tblStyle w:val="Grigliatabella"/>
         <w:tblW w:w="7792" w:type="dxa"/>
         <w:jc w:val="center"/>
         <w:tblLook w:val="04A0" w:firstRow="1" w:lastRow="0" w:firstColumn="1" w:lastColumn="0" w:noHBand="0" w:noVBand="1"/>
@@ -6889,7 +7864,7 @@
     </w:p>
     <w:tbl>
       <w:tblPr>
-        <w:tblStyle w:val="Tabelacomgrade"/>
+        <w:tblStyle w:val="Grigliatabella"/>
         <w:tblW w:w="7792" w:type="dxa"/>
         <w:jc w:val="center"/>
         <w:tblLook w:val="04A0" w:firstRow="1" w:lastRow="0" w:firstColumn="1" w:lastColumn="0" w:noHBand="0" w:noVBand="1"/>
@@ -7443,8 +8418,6 @@
       </w:pPr>
     </w:p>
     <w:sectPr>
-      <w:headerReference w:type="default" r:id="rId15"/>
-      <w:footerReference w:type="default" r:id="rId16"/>
       <w:pgSz w:w="11906" w:h="16838"/>
       <w:pgMar w:top="720" w:right="720" w:bottom="720" w:left="720" w:header="708" w:footer="708" w:gutter="0"/>
       <w:cols w:space="708"/>
@@ -7489,11 +8462,10 @@
         <w:docPartUnique/>
       </w:docPartObj>
     </w:sdtPr>
-    <w:sdtEndPr/>
     <w:sdtContent>
       <w:p>
         <w:pPr>
-          <w:pStyle w:val="Rodap"/>
+          <w:pStyle w:val="Pidipagina"/>
           <w:jc w:val="right"/>
         </w:pPr>
         <w:r>
@@ -7519,7 +8491,7 @@
   </w:sdt>
   <w:p>
     <w:pPr>
-      <w:pStyle w:val="Rodap"/>
+      <w:pStyle w:val="Pidipagina"/>
     </w:pPr>
   </w:p>
 </w:ftr>
@@ -7550,33 +8522,27 @@
   <w:footnote w:id="1">
     <w:p>
       <w:pPr>
-        <w:pStyle w:val="Textodenotaderodap"/>
-      </w:pPr>
-      <w:r>
-        <w:rPr>
-          <w:rStyle w:val="Refdenotaderodap"/>
+        <w:pStyle w:val="Testonotaapidipagina"/>
+      </w:pPr>
+      <w:r>
+        <w:rPr>
+          <w:rStyle w:val="Rimandonotaapidipagina"/>
         </w:rPr>
         <w:footnoteRef/>
       </w:r>
       <w:r>
-        <w:t xml:space="preserve"> Verificar os detalhes da pesquisa TDE n</w:t>
-      </w:r>
-      <w:r>
-        <w:t>a pasta TDE do</w:t>
-      </w:r>
-      <w:r>
-        <w:t xml:space="preserve"> plano de ensino.</w:t>
+        <w:t xml:space="preserve"> Verificar os detalhes da pesquisa TDE na pasta TDE do plano de ensino.</w:t>
       </w:r>
     </w:p>
   </w:footnote>
   <w:footnote w:id="2">
     <w:p>
       <w:pPr>
-        <w:pStyle w:val="Textodenotaderodap"/>
-      </w:pPr>
-      <w:r>
-        <w:rPr>
-          <w:rStyle w:val="Refdenotaderodap"/>
+        <w:pStyle w:val="Testonotaapidipagina"/>
+      </w:pPr>
+      <w:r>
+        <w:rPr>
+          <w:rStyle w:val="Rimandonotaapidipagina"/>
         </w:rPr>
         <w:footnoteRef/>
       </w:r>
@@ -7592,7 +8558,7 @@
 <w:hdr xmlns:wpc="http://schemas.microsoft.com/office/word/2010/wordprocessingCanvas" xmlns:cx="http://schemas.microsoft.com/office/drawing/2014/chartex" xmlns:cx1="http://schemas.microsoft.com/office/drawing/2015/9/8/chartex" xmlns:cx2="http://schemas.microsoft.com/office/drawing/2015/10/21/chartex" xmlns:cx3="http://schemas.microsoft.com/office/drawing/2016/5/9/chartex" xmlns:cx4="http://schemas.microsoft.com/office/drawing/2016/5/10/chartex" xmlns:cx5="http://schemas.microsoft.com/office/drawing/2016/5/11/chartex" xmlns:cx6="http://schemas.microsoft.com/office/drawing/2016/5/12/chartex" xmlns:cx7="http://schemas.microsoft.com/office/drawing/2016/5/13/chartex" xmlns:cx8="http://schemas.microsoft.com/office/drawing/2016/5/14/chartex" xmlns:mc="http://schemas.openxmlformats.org/markup-compatibility/2006" xmlns:aink="http://schemas.microsoft.com/office/drawing/2016/ink" xmlns:am3d="http://schemas.microsoft.com/office/drawing/2017/model3d" xmlns:o="urn:schemas-microsoft-com:office:office" xmlns:r="http://schemas.openxmlformats.org/officeDocument/2006/relationships" xmlns:m="http://schemas.openxmlformats.org/officeDocument/2006/math" xmlns:v="urn:schemas-microsoft-com:vml" xmlns:wp14="http://schemas.microsoft.com/office/word/2010/wordprocessingDrawing" xmlns:wp="http://schemas.openxmlformats.org/drawingml/2006/wordprocessingDrawing" xmlns:w10="urn:schemas-microsoft-com:office:word" xmlns:w="http://schemas.openxmlformats.org/wordprocessingml/2006/main" xmlns:w14="http://schemas.microsoft.com/office/word/2010/wordml" xmlns:w15="http://schemas.microsoft.com/office/word/2012/wordml" xmlns:w16cex="http://schemas.microsoft.com/office/word/2018/wordml/cex" xmlns:w16cid="http://schemas.microsoft.com/office/word/2016/wordml/cid" xmlns:w16="http://schemas.microsoft.com/office/word/2018/wordml" xmlns:w16se="http://schemas.microsoft.com/office/word/2015/wordml/symex" xmlns:wpg="http://schemas.microsoft.com/office/word/2010/wordprocessingGroup" xmlns:wpi="http://schemas.microsoft.com/office/word/2010/wordprocessingInk" xmlns:wne="http://schemas.microsoft.com/office/word/2006/wordml" xmlns:wps="http://schemas.microsoft.com/office/word/2010/wordprocessingShape" mc:Ignorable="w14 w15 w16se w16cid w16 w16cex wp14">
   <w:p>
     <w:pPr>
-      <w:pStyle w:val="Cabealho"/>
+      <w:pStyle w:val="Intestazione"/>
       <w:rPr>
         <w:sz w:val="20"/>
         <w:szCs w:val="20"/>
@@ -7608,7 +8574,7 @@
   </w:p>
   <w:p>
     <w:pPr>
-      <w:pStyle w:val="Cabealho"/>
+      <w:pStyle w:val="Intestazione"/>
       <w:pBdr>
         <w:bottom w:val="single" w:sz="12" w:space="1" w:color="auto"/>
       </w:pBdr>
@@ -7627,7 +8593,7 @@
   </w:p>
   <w:p>
     <w:pPr>
-      <w:pStyle w:val="Cabealho"/>
+      <w:pStyle w:val="Intestazione"/>
     </w:pPr>
   </w:p>
 </w:hdr>
@@ -8307,6 +9273,119 @@
     </w:lvl>
   </w:abstractNum>
   <w:abstractNum w:abstractNumId="7" w15:restartNumberingAfterBreak="0">
+    <w:nsid w:val="4A1962C3"/>
+    <w:multiLevelType w:val="hybridMultilevel"/>
+    <w:tmpl w:val="26C237D6"/>
+    <w:lvl w:ilvl="0" w:tplc="04100001">
+      <w:start w:val="1"/>
+      <w:numFmt w:val="bullet"/>
+      <w:lvlText w:val=""/>
+      <w:lvlJc w:val="left"/>
+      <w:pPr>
+        <w:ind w:left="720" w:hanging="360"/>
+      </w:pPr>
+      <w:rPr>
+        <w:rFonts w:ascii="Symbol" w:hAnsi="Symbol" w:hint="default"/>
+      </w:rPr>
+    </w:lvl>
+    <w:lvl w:ilvl="1" w:tplc="04100003" w:tentative="1">
+      <w:start w:val="1"/>
+      <w:numFmt w:val="bullet"/>
+      <w:lvlText w:val="o"/>
+      <w:lvlJc w:val="left"/>
+      <w:pPr>
+        <w:ind w:left="1440" w:hanging="360"/>
+      </w:pPr>
+      <w:rPr>
+        <w:rFonts w:ascii="Courier New" w:hAnsi="Courier New" w:cs="Courier New" w:hint="default"/>
+      </w:rPr>
+    </w:lvl>
+    <w:lvl w:ilvl="2" w:tplc="04100005" w:tentative="1">
+      <w:start w:val="1"/>
+      <w:numFmt w:val="bullet"/>
+      <w:lvlText w:val=""/>
+      <w:lvlJc w:val="left"/>
+      <w:pPr>
+        <w:ind w:left="2160" w:hanging="360"/>
+      </w:pPr>
+      <w:rPr>
+        <w:rFonts w:ascii="Wingdings" w:hAnsi="Wingdings" w:hint="default"/>
+      </w:rPr>
+    </w:lvl>
+    <w:lvl w:ilvl="3" w:tplc="04100001" w:tentative="1">
+      <w:start w:val="1"/>
+      <w:numFmt w:val="bullet"/>
+      <w:lvlText w:val=""/>
+      <w:lvlJc w:val="left"/>
+      <w:pPr>
+        <w:ind w:left="2880" w:hanging="360"/>
+      </w:pPr>
+      <w:rPr>
+        <w:rFonts w:ascii="Symbol" w:hAnsi="Symbol" w:hint="default"/>
+      </w:rPr>
+    </w:lvl>
+    <w:lvl w:ilvl="4" w:tplc="04100003" w:tentative="1">
+      <w:start w:val="1"/>
+      <w:numFmt w:val="bullet"/>
+      <w:lvlText w:val="o"/>
+      <w:lvlJc w:val="left"/>
+      <w:pPr>
+        <w:ind w:left="3600" w:hanging="360"/>
+      </w:pPr>
+      <w:rPr>
+        <w:rFonts w:ascii="Courier New" w:hAnsi="Courier New" w:cs="Courier New" w:hint="default"/>
+      </w:rPr>
+    </w:lvl>
+    <w:lvl w:ilvl="5" w:tplc="04100005" w:tentative="1">
+      <w:start w:val="1"/>
+      <w:numFmt w:val="bullet"/>
+      <w:lvlText w:val=""/>
+      <w:lvlJc w:val="left"/>
+      <w:pPr>
+        <w:ind w:left="4320" w:hanging="360"/>
+      </w:pPr>
+      <w:rPr>
+        <w:rFonts w:ascii="Wingdings" w:hAnsi="Wingdings" w:hint="default"/>
+      </w:rPr>
+    </w:lvl>
+    <w:lvl w:ilvl="6" w:tplc="04100001" w:tentative="1">
+      <w:start w:val="1"/>
+      <w:numFmt w:val="bullet"/>
+      <w:lvlText w:val=""/>
+      <w:lvlJc w:val="left"/>
+      <w:pPr>
+        <w:ind w:left="5040" w:hanging="360"/>
+      </w:pPr>
+      <w:rPr>
+        <w:rFonts w:ascii="Symbol" w:hAnsi="Symbol" w:hint="default"/>
+      </w:rPr>
+    </w:lvl>
+    <w:lvl w:ilvl="7" w:tplc="04100003" w:tentative="1">
+      <w:start w:val="1"/>
+      <w:numFmt w:val="bullet"/>
+      <w:lvlText w:val="o"/>
+      <w:lvlJc w:val="left"/>
+      <w:pPr>
+        <w:ind w:left="5760" w:hanging="360"/>
+      </w:pPr>
+      <w:rPr>
+        <w:rFonts w:ascii="Courier New" w:hAnsi="Courier New" w:cs="Courier New" w:hint="default"/>
+      </w:rPr>
+    </w:lvl>
+    <w:lvl w:ilvl="8" w:tplc="04100005" w:tentative="1">
+      <w:start w:val="1"/>
+      <w:numFmt w:val="bullet"/>
+      <w:lvlText w:val=""/>
+      <w:lvlJc w:val="left"/>
+      <w:pPr>
+        <w:ind w:left="6480" w:hanging="360"/>
+      </w:pPr>
+      <w:rPr>
+        <w:rFonts w:ascii="Wingdings" w:hAnsi="Wingdings" w:hint="default"/>
+      </w:rPr>
+    </w:lvl>
+  </w:abstractNum>
+  <w:abstractNum w:abstractNumId="8" w15:restartNumberingAfterBreak="0">
     <w:nsid w:val="56507DBE"/>
     <w:multiLevelType w:val="hybridMultilevel"/>
     <w:tmpl w:val="5574CD5E"/>
@@ -8395,7 +9474,7 @@
       </w:pPr>
     </w:lvl>
   </w:abstractNum>
-  <w:abstractNum w:abstractNumId="8" w15:restartNumberingAfterBreak="0">
+  <w:abstractNum w:abstractNumId="9" w15:restartNumberingAfterBreak="0">
     <w:nsid w:val="70E31399"/>
     <w:multiLevelType w:val="hybridMultilevel"/>
     <w:tmpl w:val="DA266F22"/>
@@ -8512,7 +9591,7 @@
     <w:abstractNumId w:val="6"/>
   </w:num>
   <w:num w:numId="2">
-    <w:abstractNumId w:val="8"/>
+    <w:abstractNumId w:val="9"/>
   </w:num>
   <w:num w:numId="3">
     <w:abstractNumId w:val="0"/>
@@ -8524,7 +9603,7 @@
     <w:abstractNumId w:val="5"/>
   </w:num>
   <w:num w:numId="6">
-    <w:abstractNumId w:val="7"/>
+    <w:abstractNumId w:val="8"/>
   </w:num>
   <w:num w:numId="7">
     <w:abstractNumId w:val="4"/>
@@ -8534,6 +9613,9 @@
   </w:num>
   <w:num w:numId="9">
     <w:abstractNumId w:val="1"/>
+  </w:num>
+  <w:num w:numId="10">
+    <w:abstractNumId w:val="7"/>
   </w:num>
   <w:numIdMacAtCleanup w:val="4"/>
 </w:numbering>
@@ -8934,7 +10016,7 @@
     <w:lsdException w:name="Unresolved Mention" w:semiHidden="1" w:unhideWhenUsed="1"/>
     <w:lsdException w:name="Smart Link" w:semiHidden="1" w:unhideWhenUsed="1"/>
   </w:latentStyles>
-  <w:style w:type="paragraph" w:default="1" w:styleId="Normal">
+  <w:style w:type="paragraph" w:default="1" w:styleId="Normale">
     <w:name w:val="Normal"/>
     <w:qFormat/>
     <w:rsid w:val="0004401C"/>
@@ -8945,11 +10027,11 @@
       <w:sz w:val="24"/>
     </w:rPr>
   </w:style>
-  <w:style w:type="paragraph" w:styleId="Ttulo1">
+  <w:style w:type="paragraph" w:styleId="Titolo1">
     <w:name w:val="heading 1"/>
-    <w:basedOn w:val="Normal"/>
-    <w:next w:val="Normal"/>
-    <w:link w:val="Ttulo1Char"/>
+    <w:basedOn w:val="Normale"/>
+    <w:next w:val="Normale"/>
+    <w:link w:val="Titolo1Carattere"/>
     <w:uiPriority w:val="9"/>
     <w:qFormat/>
     <w:rsid w:val="003B0C08"/>
@@ -8966,11 +10048,11 @@
       <w:szCs w:val="32"/>
     </w:rPr>
   </w:style>
-  <w:style w:type="paragraph" w:styleId="Ttulo2">
+  <w:style w:type="paragraph" w:styleId="Titolo2">
     <w:name w:val="heading 2"/>
-    <w:basedOn w:val="Normal"/>
-    <w:next w:val="Normal"/>
-    <w:link w:val="Ttulo2Char"/>
+    <w:basedOn w:val="Normale"/>
+    <w:next w:val="Normale"/>
+    <w:link w:val="Titolo2Carattere"/>
     <w:uiPriority w:val="9"/>
     <w:unhideWhenUsed/>
     <w:qFormat/>
@@ -8989,11 +10071,11 @@
       <w:szCs w:val="26"/>
     </w:rPr>
   </w:style>
-  <w:style w:type="paragraph" w:styleId="Ttulo3">
+  <w:style w:type="paragraph" w:styleId="Titolo3">
     <w:name w:val="heading 3"/>
-    <w:basedOn w:val="Normal"/>
-    <w:next w:val="Normal"/>
-    <w:link w:val="Ttulo3Char"/>
+    <w:basedOn w:val="Normale"/>
+    <w:next w:val="Normale"/>
+    <w:link w:val="Titolo3Carattere"/>
     <w:uiPriority w:val="9"/>
     <w:unhideWhenUsed/>
     <w:qFormat/>
@@ -9010,13 +10092,13 @@
       <w:szCs w:val="24"/>
     </w:rPr>
   </w:style>
-  <w:style w:type="character" w:default="1" w:styleId="Fontepargpadro">
+  <w:style w:type="character" w:default="1" w:styleId="Carpredefinitoparagrafo">
     <w:name w:val="Default Paragraph Font"/>
     <w:uiPriority w:val="1"/>
     <w:semiHidden/>
     <w:unhideWhenUsed/>
   </w:style>
-  <w:style w:type="table" w:default="1" w:styleId="Tabelanormal">
+  <w:style w:type="table" w:default="1" w:styleId="Tabellanormale">
     <w:name w:val="Normal Table"/>
     <w:uiPriority w:val="99"/>
     <w:semiHidden/>
@@ -9031,16 +10113,16 @@
       </w:tblCellMar>
     </w:tblPr>
   </w:style>
-  <w:style w:type="numbering" w:default="1" w:styleId="Semlista">
+  <w:style w:type="numbering" w:default="1" w:styleId="Nessunelenco">
     <w:name w:val="No List"/>
     <w:uiPriority w:val="99"/>
     <w:semiHidden/>
     <w:unhideWhenUsed/>
   </w:style>
-  <w:style w:type="paragraph" w:styleId="Cabealho">
+  <w:style w:type="paragraph" w:styleId="Intestazione">
     <w:name w:val="header"/>
-    <w:basedOn w:val="Normal"/>
-    <w:link w:val="CabealhoChar"/>
+    <w:basedOn w:val="Normale"/>
+    <w:link w:val="IntestazioneCarattere"/>
     <w:uiPriority w:val="99"/>
     <w:unhideWhenUsed/>
     <w:rsid w:val="00E90DB9"/>
@@ -9052,17 +10134,17 @@
       <w:spacing w:after="0" w:line="240" w:lineRule="auto"/>
     </w:pPr>
   </w:style>
-  <w:style w:type="character" w:customStyle="1" w:styleId="CabealhoChar">
-    <w:name w:val="Cabeçalho Char"/>
-    <w:basedOn w:val="Fontepargpadro"/>
-    <w:link w:val="Cabealho"/>
+  <w:style w:type="character" w:customStyle="1" w:styleId="IntestazioneCarattere">
+    <w:name w:val="Intestazione Carattere"/>
+    <w:basedOn w:val="Carpredefinitoparagrafo"/>
+    <w:link w:val="Intestazione"/>
     <w:uiPriority w:val="99"/>
     <w:rsid w:val="00E90DB9"/>
   </w:style>
-  <w:style w:type="paragraph" w:styleId="Rodap">
+  <w:style w:type="paragraph" w:styleId="Pidipagina">
     <w:name w:val="footer"/>
-    <w:basedOn w:val="Normal"/>
-    <w:link w:val="RodapChar"/>
+    <w:basedOn w:val="Normale"/>
+    <w:link w:val="PidipaginaCarattere"/>
     <w:uiPriority w:val="99"/>
     <w:unhideWhenUsed/>
     <w:rsid w:val="00E90DB9"/>
@@ -9074,17 +10156,17 @@
       <w:spacing w:after="0" w:line="240" w:lineRule="auto"/>
     </w:pPr>
   </w:style>
-  <w:style w:type="character" w:customStyle="1" w:styleId="RodapChar">
-    <w:name w:val="Rodapé Char"/>
-    <w:basedOn w:val="Fontepargpadro"/>
-    <w:link w:val="Rodap"/>
+  <w:style w:type="character" w:customStyle="1" w:styleId="PidipaginaCarattere">
+    <w:name w:val="Piè di pagina Carattere"/>
+    <w:basedOn w:val="Carpredefinitoparagrafo"/>
+    <w:link w:val="Pidipagina"/>
     <w:uiPriority w:val="99"/>
     <w:rsid w:val="00E90DB9"/>
   </w:style>
-  <w:style w:type="character" w:customStyle="1" w:styleId="Ttulo1Char">
-    <w:name w:val="Título 1 Char"/>
-    <w:basedOn w:val="Fontepargpadro"/>
-    <w:link w:val="Ttulo1"/>
+  <w:style w:type="character" w:customStyle="1" w:styleId="Titolo1Carattere">
+    <w:name w:val="Titolo 1 Carattere"/>
+    <w:basedOn w:val="Carpredefinitoparagrafo"/>
+    <w:link w:val="Titolo1"/>
     <w:uiPriority w:val="9"/>
     <w:rsid w:val="003B0C08"/>
     <w:rPr>
@@ -9094,10 +10176,10 @@
       <w:szCs w:val="32"/>
     </w:rPr>
   </w:style>
-  <w:style w:type="character" w:customStyle="1" w:styleId="Ttulo2Char">
-    <w:name w:val="Título 2 Char"/>
-    <w:basedOn w:val="Fontepargpadro"/>
-    <w:link w:val="Ttulo2"/>
+  <w:style w:type="character" w:customStyle="1" w:styleId="Titolo2Carattere">
+    <w:name w:val="Titolo 2 Carattere"/>
+    <w:basedOn w:val="Carpredefinitoparagrafo"/>
+    <w:link w:val="Titolo2"/>
     <w:uiPriority w:val="9"/>
     <w:rsid w:val="00211B0A"/>
     <w:rPr>
@@ -9108,9 +10190,9 @@
       <w:szCs w:val="26"/>
     </w:rPr>
   </w:style>
-  <w:style w:type="paragraph" w:styleId="PargrafodaLista">
+  <w:style w:type="paragraph" w:styleId="Paragrafoelenco">
     <w:name w:val="List Paragraph"/>
-    <w:basedOn w:val="Normal"/>
+    <w:basedOn w:val="Normale"/>
     <w:uiPriority w:val="34"/>
     <w:qFormat/>
     <w:rsid w:val="00E90DB9"/>
@@ -9119,10 +10201,10 @@
       <w:contextualSpacing/>
     </w:pPr>
   </w:style>
-  <w:style w:type="paragraph" w:styleId="CabealhodoSumrio">
+  <w:style w:type="paragraph" w:styleId="Titolosommario">
     <w:name w:val="TOC Heading"/>
-    <w:basedOn w:val="Ttulo1"/>
-    <w:next w:val="Normal"/>
+    <w:basedOn w:val="Titolo1"/>
+    <w:next w:val="Normale"/>
     <w:uiPriority w:val="39"/>
     <w:unhideWhenUsed/>
     <w:qFormat/>
@@ -9136,10 +10218,10 @@
       <w:lang w:eastAsia="pt-BR"/>
     </w:rPr>
   </w:style>
-  <w:style w:type="paragraph" w:styleId="Sumrio1">
+  <w:style w:type="paragraph" w:styleId="Sommario1">
     <w:name w:val="toc 1"/>
-    <w:basedOn w:val="Normal"/>
-    <w:next w:val="Normal"/>
+    <w:basedOn w:val="Normale"/>
+    <w:next w:val="Normale"/>
     <w:autoRedefine/>
     <w:uiPriority w:val="39"/>
     <w:unhideWhenUsed/>
@@ -9156,10 +10238,10 @@
       <w:noProof/>
     </w:rPr>
   </w:style>
-  <w:style w:type="paragraph" w:styleId="Sumrio2">
+  <w:style w:type="paragraph" w:styleId="Sommario2">
     <w:name w:val="toc 2"/>
-    <w:basedOn w:val="Normal"/>
-    <w:next w:val="Normal"/>
+    <w:basedOn w:val="Normale"/>
+    <w:next w:val="Normale"/>
     <w:autoRedefine/>
     <w:uiPriority w:val="39"/>
     <w:unhideWhenUsed/>
@@ -9178,9 +10260,9 @@
       <w:noProof/>
     </w:rPr>
   </w:style>
-  <w:style w:type="character" w:styleId="Hyperlink">
+  <w:style w:type="character" w:styleId="Collegamentoipertestuale">
     <w:name w:val="Hyperlink"/>
-    <w:basedOn w:val="Fontepargpadro"/>
+    <w:basedOn w:val="Carpredefinitoparagrafo"/>
     <w:uiPriority w:val="99"/>
     <w:unhideWhenUsed/>
     <w:rsid w:val="00E90DB9"/>
@@ -9189,10 +10271,10 @@
       <w:u w:val="single"/>
     </w:rPr>
   </w:style>
-  <w:style w:type="character" w:customStyle="1" w:styleId="Ttulo3Char">
-    <w:name w:val="Título 3 Char"/>
-    <w:basedOn w:val="Fontepargpadro"/>
-    <w:link w:val="Ttulo3"/>
+  <w:style w:type="character" w:customStyle="1" w:styleId="Titolo3Carattere">
+    <w:name w:val="Titolo 3 Carattere"/>
+    <w:basedOn w:val="Carpredefinitoparagrafo"/>
+    <w:link w:val="Titolo3"/>
     <w:uiPriority w:val="9"/>
     <w:rsid w:val="009749EB"/>
     <w:rPr>
@@ -9202,10 +10284,10 @@
       <w:szCs w:val="24"/>
     </w:rPr>
   </w:style>
-  <w:style w:type="paragraph" w:styleId="Legenda">
+  <w:style w:type="paragraph" w:styleId="Didascalia">
     <w:name w:val="caption"/>
-    <w:basedOn w:val="Normal"/>
-    <w:next w:val="Normal"/>
+    <w:basedOn w:val="Normale"/>
+    <w:next w:val="Normale"/>
     <w:uiPriority w:val="35"/>
     <w:unhideWhenUsed/>
     <w:qFormat/>
@@ -9220,9 +10302,9 @@
       <w:szCs w:val="18"/>
     </w:rPr>
   </w:style>
-  <w:style w:type="table" w:styleId="Tabelacomgrade">
+  <w:style w:type="table" w:styleId="Grigliatabella">
     <w:name w:val="Table Grid"/>
-    <w:basedOn w:val="Tabelanormal"/>
+    <w:basedOn w:val="Tabellanormale"/>
     <w:uiPriority w:val="39"/>
     <w:rsid w:val="00777F5B"/>
     <w:pPr>
@@ -9241,7 +10323,7 @@
   </w:style>
   <w:style w:type="character" w:customStyle="1" w:styleId="MenoPendente1">
     <w:name w:val="Menção Pendente1"/>
-    <w:basedOn w:val="Fontepargpadro"/>
+    <w:basedOn w:val="Carpredefinitoparagrafo"/>
     <w:uiPriority w:val="99"/>
     <w:semiHidden/>
     <w:unhideWhenUsed/>
@@ -9251,9 +10333,9 @@
       <w:shd w:val="clear" w:color="auto" w:fill="E1DFDD"/>
     </w:rPr>
   </w:style>
-  <w:style w:type="character" w:styleId="TextodoEspaoReservado">
+  <w:style w:type="character" w:styleId="Testosegnaposto">
     <w:name w:val="Placeholder Text"/>
-    <w:basedOn w:val="Fontepargpadro"/>
+    <w:basedOn w:val="Carpredefinitoparagrafo"/>
     <w:uiPriority w:val="99"/>
     <w:semiHidden/>
     <w:rsid w:val="00467C76"/>
@@ -9261,9 +10343,9 @@
       <w:color w:val="808080"/>
     </w:rPr>
   </w:style>
-  <w:style w:type="character" w:styleId="MenoPendente">
+  <w:style w:type="character" w:styleId="Menzionenonrisolta">
     <w:name w:val="Unresolved Mention"/>
-    <w:basedOn w:val="Fontepargpadro"/>
+    <w:basedOn w:val="Carpredefinitoparagrafo"/>
     <w:uiPriority w:val="99"/>
     <w:semiHidden/>
     <w:unhideWhenUsed/>
@@ -9273,9 +10355,9 @@
       <w:shd w:val="clear" w:color="auto" w:fill="E1DFDD"/>
     </w:rPr>
   </w:style>
-  <w:style w:type="character" w:styleId="Refdecomentrio">
+  <w:style w:type="character" w:styleId="Rimandocommento">
     <w:name w:val="annotation reference"/>
-    <w:basedOn w:val="Fontepargpadro"/>
+    <w:basedOn w:val="Carpredefinitoparagrafo"/>
     <w:uiPriority w:val="99"/>
     <w:semiHidden/>
     <w:unhideWhenUsed/>
@@ -9285,10 +10367,10 @@
       <w:szCs w:val="16"/>
     </w:rPr>
   </w:style>
-  <w:style w:type="paragraph" w:styleId="Textodecomentrio">
+  <w:style w:type="paragraph" w:styleId="Testocommento">
     <w:name w:val="annotation text"/>
-    <w:basedOn w:val="Normal"/>
-    <w:link w:val="TextodecomentrioChar"/>
+    <w:basedOn w:val="Normale"/>
+    <w:link w:val="TestocommentoCarattere"/>
     <w:uiPriority w:val="99"/>
     <w:semiHidden/>
     <w:unhideWhenUsed/>
@@ -9301,10 +10383,10 @@
       <w:szCs w:val="20"/>
     </w:rPr>
   </w:style>
-  <w:style w:type="character" w:customStyle="1" w:styleId="TextodecomentrioChar">
-    <w:name w:val="Texto de comentário Char"/>
-    <w:basedOn w:val="Fontepargpadro"/>
-    <w:link w:val="Textodecomentrio"/>
+  <w:style w:type="character" w:customStyle="1" w:styleId="TestocommentoCarattere">
+    <w:name w:val="Testo commento Carattere"/>
+    <w:basedOn w:val="Carpredefinitoparagrafo"/>
+    <w:link w:val="Testocommento"/>
     <w:uiPriority w:val="99"/>
     <w:semiHidden/>
     <w:rsid w:val="003344E1"/>
@@ -9313,11 +10395,11 @@
       <w:szCs w:val="20"/>
     </w:rPr>
   </w:style>
-  <w:style w:type="paragraph" w:styleId="Assuntodocomentrio">
+  <w:style w:type="paragraph" w:styleId="Soggettocommento">
     <w:name w:val="annotation subject"/>
-    <w:basedOn w:val="Textodecomentrio"/>
-    <w:next w:val="Textodecomentrio"/>
-    <w:link w:val="AssuntodocomentrioChar"/>
+    <w:basedOn w:val="Testocommento"/>
+    <w:next w:val="Testocommento"/>
+    <w:link w:val="SoggettocommentoCarattere"/>
     <w:uiPriority w:val="99"/>
     <w:semiHidden/>
     <w:unhideWhenUsed/>
@@ -9327,10 +10409,10 @@
       <w:bCs/>
     </w:rPr>
   </w:style>
-  <w:style w:type="character" w:customStyle="1" w:styleId="AssuntodocomentrioChar">
-    <w:name w:val="Assunto do comentário Char"/>
-    <w:basedOn w:val="TextodecomentrioChar"/>
-    <w:link w:val="Assuntodocomentrio"/>
+  <w:style w:type="character" w:customStyle="1" w:styleId="SoggettocommentoCarattere">
+    <w:name w:val="Soggetto commento Carattere"/>
+    <w:basedOn w:val="TestocommentoCarattere"/>
+    <w:link w:val="Soggettocommento"/>
     <w:uiPriority w:val="99"/>
     <w:semiHidden/>
     <w:rsid w:val="003344E1"/>
@@ -9341,10 +10423,10 @@
       <w:szCs w:val="20"/>
     </w:rPr>
   </w:style>
-  <w:style w:type="paragraph" w:styleId="Textodebalo">
+  <w:style w:type="paragraph" w:styleId="Testofumetto">
     <w:name w:val="Balloon Text"/>
-    <w:basedOn w:val="Normal"/>
-    <w:link w:val="TextodebaloChar"/>
+    <w:basedOn w:val="Normale"/>
+    <w:link w:val="TestofumettoCarattere"/>
     <w:uiPriority w:val="99"/>
     <w:semiHidden/>
     <w:unhideWhenUsed/>
@@ -9358,10 +10440,10 @@
       <w:szCs w:val="18"/>
     </w:rPr>
   </w:style>
-  <w:style w:type="character" w:customStyle="1" w:styleId="TextodebaloChar">
-    <w:name w:val="Texto de balão Char"/>
-    <w:basedOn w:val="Fontepargpadro"/>
-    <w:link w:val="Textodebalo"/>
+  <w:style w:type="character" w:customStyle="1" w:styleId="TestofumettoCarattere">
+    <w:name w:val="Testo fumetto Carattere"/>
+    <w:basedOn w:val="Carpredefinitoparagrafo"/>
+    <w:link w:val="Testofumetto"/>
     <w:uiPriority w:val="99"/>
     <w:semiHidden/>
     <w:rsid w:val="003344E1"/>
@@ -9379,10 +10461,10 @@
       <w:u w:val="single"/>
     </w:rPr>
   </w:style>
-  <w:style w:type="paragraph" w:styleId="Pr-formataoHTML">
+  <w:style w:type="paragraph" w:styleId="PreformattatoHTML">
     <w:name w:val="HTML Preformatted"/>
-    <w:basedOn w:val="Normal"/>
-    <w:link w:val="Pr-formataoHTMLChar"/>
+    <w:basedOn w:val="Normale"/>
+    <w:link w:val="PreformattatoHTMLCarattere"/>
     <w:uiPriority w:val="99"/>
     <w:semiHidden/>
     <w:unhideWhenUsed/>
@@ -9416,10 +10498,10 @@
       <w:lang w:eastAsia="pt-BR"/>
     </w:rPr>
   </w:style>
-  <w:style w:type="character" w:customStyle="1" w:styleId="Pr-formataoHTMLChar">
-    <w:name w:val="Pré-formatação HTML Char"/>
-    <w:basedOn w:val="Fontepargpadro"/>
-    <w:link w:val="Pr-formataoHTML"/>
+  <w:style w:type="character" w:customStyle="1" w:styleId="PreformattatoHTMLCarattere">
+    <w:name w:val="Preformattato HTML Carattere"/>
+    <w:basedOn w:val="Carpredefinitoparagrafo"/>
+    <w:link w:val="PreformattatoHTML"/>
     <w:uiPriority w:val="99"/>
     <w:semiHidden/>
     <w:rsid w:val="00471E89"/>
@@ -9432,15 +10514,15 @@
   </w:style>
   <w:style w:type="character" w:customStyle="1" w:styleId="n">
     <w:name w:val="n"/>
-    <w:basedOn w:val="Fontepargpadro"/>
+    <w:basedOn w:val="Carpredefinitoparagrafo"/>
     <w:rsid w:val="00471E89"/>
   </w:style>
   <w:style w:type="character" w:customStyle="1" w:styleId="o">
     <w:name w:val="o"/>
-    <w:basedOn w:val="Fontepargpadro"/>
+    <w:basedOn w:val="Carpredefinitoparagrafo"/>
     <w:rsid w:val="00471E89"/>
   </w:style>
-  <w:style w:type="paragraph" w:styleId="Reviso">
+  <w:style w:type="paragraph" w:styleId="Revisione">
     <w:name w:val="Revision"/>
     <w:hidden/>
     <w:uiPriority w:val="99"/>
@@ -9453,9 +10535,9 @@
       <w:sz w:val="24"/>
     </w:rPr>
   </w:style>
-  <w:style w:type="character" w:styleId="HiperlinkVisitado">
+  <w:style w:type="character" w:styleId="Collegamentovisitato">
     <w:name w:val="FollowedHyperlink"/>
-    <w:basedOn w:val="Fontepargpadro"/>
+    <w:basedOn w:val="Carpredefinitoparagrafo"/>
     <w:uiPriority w:val="99"/>
     <w:semiHidden/>
     <w:unhideWhenUsed/>
@@ -9465,9 +10547,9 @@
       <w:u w:val="single"/>
     </w:rPr>
   </w:style>
-  <w:style w:type="character" w:styleId="Forte">
+  <w:style w:type="character" w:styleId="Enfasigrassetto">
     <w:name w:val="Strong"/>
-    <w:basedOn w:val="Fontepargpadro"/>
+    <w:basedOn w:val="Carpredefinitoparagrafo"/>
     <w:uiPriority w:val="22"/>
     <w:qFormat/>
     <w:rsid w:val="000023B4"/>
@@ -9476,9 +10558,9 @@
       <w:bCs/>
     </w:rPr>
   </w:style>
-  <w:style w:type="character" w:styleId="nfase">
+  <w:style w:type="character" w:styleId="Enfasicorsivo">
     <w:name w:val="Emphasis"/>
-    <w:basedOn w:val="Fontepargpadro"/>
+    <w:basedOn w:val="Carpredefinitoparagrafo"/>
     <w:uiPriority w:val="20"/>
     <w:qFormat/>
     <w:rsid w:val="000023B4"/>
@@ -9487,9 +10569,9 @@
       <w:iCs/>
     </w:rPr>
   </w:style>
-  <w:style w:type="character" w:styleId="CdigoHTML">
+  <w:style w:type="character" w:styleId="CodiceHTML">
     <w:name w:val="HTML Code"/>
-    <w:basedOn w:val="Fontepargpadro"/>
+    <w:basedOn w:val="Carpredefinitoparagrafo"/>
     <w:uiPriority w:val="99"/>
     <w:semiHidden/>
     <w:unhideWhenUsed/>
@@ -9500,9 +10582,9 @@
       <w:szCs w:val="20"/>
     </w:rPr>
   </w:style>
-  <w:style w:type="table" w:styleId="TabelaSimples2">
+  <w:style w:type="table" w:styleId="Tabellasemplice-2">
     <w:name w:val="Plain Table 2"/>
-    <w:basedOn w:val="Tabelanormal"/>
+    <w:basedOn w:val="Tabellanormale"/>
     <w:uiPriority w:val="42"/>
     <w:pPr>
       <w:spacing w:after="0" w:line="240" w:lineRule="auto"/>
@@ -9579,9 +10661,9 @@
       </w:tcPr>
     </w:tblStylePr>
   </w:style>
-  <w:style w:type="table" w:styleId="TabeladeLista6Colorida-nfase1">
+  <w:style w:type="table" w:styleId="Tabellaelenco6acolori-colore1">
     <w:name w:val="List Table 6 Colorful Accent 1"/>
-    <w:basedOn w:val="Tabelanormal"/>
+    <w:basedOn w:val="Tabellanormale"/>
     <w:uiPriority w:val="51"/>
     <w:pPr>
       <w:spacing w:after="0" w:line="240" w:lineRule="auto"/>
@@ -9646,10 +10728,10 @@
       </w:tcPr>
     </w:tblStylePr>
   </w:style>
-  <w:style w:type="paragraph" w:styleId="Textodenotaderodap">
+  <w:style w:type="paragraph" w:styleId="Testonotaapidipagina">
     <w:name w:val="footnote text"/>
-    <w:basedOn w:val="Normal"/>
-    <w:link w:val="TextodenotaderodapChar"/>
+    <w:basedOn w:val="Normale"/>
+    <w:link w:val="TestonotaapidipaginaCarattere"/>
     <w:uiPriority w:val="99"/>
     <w:semiHidden/>
     <w:unhideWhenUsed/>
@@ -9662,10 +10744,10 @@
       <w:szCs w:val="20"/>
     </w:rPr>
   </w:style>
-  <w:style w:type="character" w:customStyle="1" w:styleId="TextodenotaderodapChar">
-    <w:name w:val="Texto de nota de rodapé Char"/>
-    <w:basedOn w:val="Fontepargpadro"/>
-    <w:link w:val="Textodenotaderodap"/>
+  <w:style w:type="character" w:customStyle="1" w:styleId="TestonotaapidipaginaCarattere">
+    <w:name w:val="Testo nota a piè di pagina Carattere"/>
+    <w:basedOn w:val="Carpredefinitoparagrafo"/>
+    <w:link w:val="Testonotaapidipagina"/>
     <w:uiPriority w:val="99"/>
     <w:semiHidden/>
     <w:rsid w:val="00145E6C"/>
@@ -9674,9 +10756,9 @@
       <w:szCs w:val="20"/>
     </w:rPr>
   </w:style>
-  <w:style w:type="character" w:styleId="Refdenotaderodap">
+  <w:style w:type="character" w:styleId="Rimandonotaapidipagina">
     <w:name w:val="footnote reference"/>
-    <w:basedOn w:val="Fontepargpadro"/>
+    <w:basedOn w:val="Carpredefinitoparagrafo"/>
     <w:uiPriority w:val="99"/>
     <w:semiHidden/>
     <w:unhideWhenUsed/>

</xml_diff>